<commit_message>
created docker file for config server
</commit_message>
<xml_diff>
--- a/docs/dissertation.docx
+++ b/docs/dissertation.docx
@@ -2975,7 +2975,25 @@
           <w:sz w:val="24"/>
           <w:szCs w:val="24"/>
         </w:rPr>
-        <w:t>, new lightweight cryptographic algorithms are being developed in an attempt to make security a thing for even the smallest of devices. This pursuit is fuelled by NIST which initiated a process to solicit, evaluate, and standardize lightweight cryptographic algorithms in August 2018</w:t>
+        <w:t xml:space="preserve">, new lightweight cryptographic algorithms are being developed </w:t>
+      </w:r>
+      <w:proofErr w:type="gramStart"/>
+      <w:r>
+        <w:rPr>
+          <w:rFonts w:ascii="Times New Roman" w:hAnsi="Times New Roman" w:cs="Times New Roman"/>
+          <w:sz w:val="24"/>
+          <w:szCs w:val="24"/>
+        </w:rPr>
+        <w:t>in an attempt to</w:t>
+      </w:r>
+      <w:proofErr w:type="gramEnd"/>
+      <w:r>
+        <w:rPr>
+          <w:rFonts w:ascii="Times New Roman" w:hAnsi="Times New Roman" w:cs="Times New Roman"/>
+          <w:sz w:val="24"/>
+          <w:szCs w:val="24"/>
+        </w:rPr>
+        <w:t xml:space="preserve"> make security a thing for even the smallest of devices. This pursuit is fuelled by NIST which initiated a process to solicit, evaluate, and standardize lightweight cryptographic algorithms in August 2018</w:t>
       </w:r>
       <w:sdt>
         <w:sdtPr>
@@ -3072,7 +3090,25 @@
           <w:sz w:val="24"/>
           <w:szCs w:val="24"/>
         </w:rPr>
-        <w:t xml:space="preserve">to the architecture of the product, making no assumption about the type of the data sent or received, nor about the type of sensors attached to the node. Another imposed constraint was developing a security model that would be able to ensure the confidentiality of the payload without requiring a gateway, leading to greater computational effort that has to be placed upon the IoT node, with the benefit of being able to push the data directly into the cloud </w:t>
+        <w:t xml:space="preserve">to the architecture of the product, making no assumption about the type of the data sent or received, nor about the type of sensors attached to the node. Another imposed constraint was developing a security model that would be able to ensure the confidentiality of the payload without requiring a gateway, leading to greater computational effort that </w:t>
+      </w:r>
+      <w:proofErr w:type="gramStart"/>
+      <w:r>
+        <w:rPr>
+          <w:rFonts w:ascii="Times New Roman" w:hAnsi="Times New Roman" w:cs="Times New Roman"/>
+          <w:sz w:val="24"/>
+          <w:szCs w:val="24"/>
+        </w:rPr>
+        <w:t>has to</w:t>
+      </w:r>
+      <w:proofErr w:type="gramEnd"/>
+      <w:r>
+        <w:rPr>
+          <w:rFonts w:ascii="Times New Roman" w:hAnsi="Times New Roman" w:cs="Times New Roman"/>
+          <w:sz w:val="24"/>
+          <w:szCs w:val="24"/>
+        </w:rPr>
+        <w:t xml:space="preserve"> be placed upon the IoT node, with the benefit of being able to push the data directly into the cloud </w:t>
       </w:r>
       <w:r>
         <w:rPr>
@@ -4821,24 +4857,60 @@
           <w:sz w:val="24"/>
           <w:szCs w:val="24"/>
         </w:rPr>
-        <w:t xml:space="preserve">ESP32 is a series of low-powered system on a chip microcontrollers featuring Wi-Fi and Bluetooth, developed by Espressif Systems, a Shanghai-based Chinese company, and manufactured by TSMC using their 40nm node. </w:t>
-      </w:r>
-    </w:p>
-    <w:p>
-      <w:pPr>
-        <w:rPr>
-          <w:rFonts w:ascii="Times New Roman" w:hAnsi="Times New Roman" w:cs="Times New Roman"/>
-          <w:sz w:val="24"/>
-          <w:szCs w:val="24"/>
-        </w:rPr>
-      </w:pPr>
-      <w:r>
-        <w:rPr>
-          <w:rFonts w:ascii="Times New Roman" w:hAnsi="Times New Roman" w:cs="Times New Roman"/>
-          <w:sz w:val="24"/>
-          <w:szCs w:val="24"/>
-        </w:rPr>
-        <w:t>The particular flavour used here is ESP32S onto a ESP-WROOM-32 derived development board. This features a dual core Tensilica LX6 clocked at either 160 or 240MHz with a 32bit architecture, has an Ultra-Low Power coprocessor</w:t>
+        <w:t xml:space="preserve">ESP32 is a series of low-powered system on a </w:t>
+      </w:r>
+      <w:proofErr w:type="gramStart"/>
+      <w:r>
+        <w:rPr>
+          <w:rFonts w:ascii="Times New Roman" w:hAnsi="Times New Roman" w:cs="Times New Roman"/>
+          <w:sz w:val="24"/>
+          <w:szCs w:val="24"/>
+        </w:rPr>
+        <w:t>chip microcontrollers</w:t>
+      </w:r>
+      <w:proofErr w:type="gramEnd"/>
+      <w:r>
+        <w:rPr>
+          <w:rFonts w:ascii="Times New Roman" w:hAnsi="Times New Roman" w:cs="Times New Roman"/>
+          <w:sz w:val="24"/>
+          <w:szCs w:val="24"/>
+        </w:rPr>
+        <w:t xml:space="preserve"> featuring Wi-Fi and Bluetooth, developed by Espressif Systems, a Shanghai-based Chinese company, and manufactured by TSMC using their 40nm node. </w:t>
+      </w:r>
+    </w:p>
+    <w:p>
+      <w:pPr>
+        <w:rPr>
+          <w:rFonts w:ascii="Times New Roman" w:hAnsi="Times New Roman" w:cs="Times New Roman"/>
+          <w:sz w:val="24"/>
+          <w:szCs w:val="24"/>
+        </w:rPr>
+      </w:pPr>
+      <w:r>
+        <w:rPr>
+          <w:rFonts w:ascii="Times New Roman" w:hAnsi="Times New Roman" w:cs="Times New Roman"/>
+          <w:sz w:val="24"/>
+          <w:szCs w:val="24"/>
+        </w:rPr>
+        <w:t xml:space="preserve">The particular flavour used here is ESP32S onto </w:t>
+      </w:r>
+      <w:proofErr w:type="gramStart"/>
+      <w:r>
+        <w:rPr>
+          <w:rFonts w:ascii="Times New Roman" w:hAnsi="Times New Roman" w:cs="Times New Roman"/>
+          <w:sz w:val="24"/>
+          <w:szCs w:val="24"/>
+        </w:rPr>
+        <w:t>a</w:t>
+      </w:r>
+      <w:proofErr w:type="gramEnd"/>
+      <w:r>
+        <w:rPr>
+          <w:rFonts w:ascii="Times New Roman" w:hAnsi="Times New Roman" w:cs="Times New Roman"/>
+          <w:sz w:val="24"/>
+          <w:szCs w:val="24"/>
+        </w:rPr>
+        <w:t xml:space="preserve"> ESP-WROOM-32 derived development board. This features a dual core Tensilica LX6 clocked at either 160 or 240MHz with a 32bit architecture, has an Ultra-Low Power coprocessor</w:t>
       </w:r>
       <w:r>
         <w:rPr>
@@ -5373,7 +5445,25 @@
           <w:sz w:val="24"/>
           <w:szCs w:val="24"/>
         </w:rPr>
-        <w:t>The IoT node is composed of an ESP32 with several sensors connected to it using a breadboard. When designing the node, careful planning had to be done regarding the processing power, memory capacity and dimensions while still keeping the costs as low as possible in order to provide a marketable solution. While using a Raspberry Pi for example would have rendered faster processing times and easier development, the footprint of the node would be bigger, but the price would be the real deterrent, ballooning the cost at least 5 times.</w:t>
+        <w:t xml:space="preserve">The IoT node is composed of an ESP32 with several sensors connected to it using a breadboard. When designing the node, careful planning had to be done regarding the processing power, memory capacity and dimensions while </w:t>
+      </w:r>
+      <w:proofErr w:type="gramStart"/>
+      <w:r>
+        <w:rPr>
+          <w:rFonts w:ascii="Times New Roman" w:hAnsi="Times New Roman" w:cs="Times New Roman"/>
+          <w:sz w:val="24"/>
+          <w:szCs w:val="24"/>
+        </w:rPr>
+        <w:t>still keeping</w:t>
+      </w:r>
+      <w:proofErr w:type="gramEnd"/>
+      <w:r>
+        <w:rPr>
+          <w:rFonts w:ascii="Times New Roman" w:hAnsi="Times New Roman" w:cs="Times New Roman"/>
+          <w:sz w:val="24"/>
+          <w:szCs w:val="24"/>
+        </w:rPr>
+        <w:t xml:space="preserve"> the costs as low as possible in order to provide a marketable solution. While using a Raspberry Pi for example would have rendered faster processing times and easier development, the footprint of the node would be bigger, but the price would be the real deterrent, ballooning the cost at least 5 times.</w:t>
       </w:r>
       <w:r>
         <w:rPr>
@@ -5452,7 +5542,25 @@
           <w:sz w:val="24"/>
           <w:szCs w:val="24"/>
         </w:rPr>
-        <w:t>, such a device would need an attractive price in order to gain market traction.</w:t>
+        <w:t xml:space="preserve">, such a device would need an attractive price </w:t>
+      </w:r>
+      <w:proofErr w:type="gramStart"/>
+      <w:r>
+        <w:rPr>
+          <w:rFonts w:ascii="Times New Roman" w:hAnsi="Times New Roman" w:cs="Times New Roman"/>
+          <w:sz w:val="24"/>
+          <w:szCs w:val="24"/>
+        </w:rPr>
+        <w:t>in order to</w:t>
+      </w:r>
+      <w:proofErr w:type="gramEnd"/>
+      <w:r>
+        <w:rPr>
+          <w:rFonts w:ascii="Times New Roman" w:hAnsi="Times New Roman" w:cs="Times New Roman"/>
+          <w:sz w:val="24"/>
+          <w:szCs w:val="24"/>
+        </w:rPr>
+        <w:t xml:space="preserve"> gain market traction.</w:t>
       </w:r>
     </w:p>
     <w:p>
@@ -5518,7 +5626,25 @@
           <w:szCs w:val="24"/>
         </w:rPr>
         <w:lastRenderedPageBreak/>
-        <w:t>4 pin. The SW-420 vibration sensor was also connected to the 3.3V power source and ground, while the data pin was connected to the GPIO 18 pin in digital mode. The MQ2 gas sensor is the only sensor that doesn’t work at 3.3V, while also requiring a burn in period of 24 to 72 hours in order to work correctly. This sensor outputs an analogue signal, and as such was connected to the GPIO 35 pin. Internally, this pin maps to the Analog-to-Digital converter ADC1, which is still available despite using Wi-Fi.</w:t>
+        <w:t xml:space="preserve">4 pin. The SW-420 vibration sensor was also connected to the 3.3V power source and ground, while the data pin was connected to the GPIO 18 pin in digital mode. The MQ2 gas sensor is the only sensor that doesn’t work at 3.3V, while also requiring a burn in period of 24 to 72 hours </w:t>
+      </w:r>
+      <w:proofErr w:type="gramStart"/>
+      <w:r>
+        <w:rPr>
+          <w:rFonts w:ascii="Times New Roman" w:hAnsi="Times New Roman" w:cs="Times New Roman"/>
+          <w:sz w:val="24"/>
+          <w:szCs w:val="24"/>
+        </w:rPr>
+        <w:t>in order to</w:t>
+      </w:r>
+      <w:proofErr w:type="gramEnd"/>
+      <w:r>
+        <w:rPr>
+          <w:rFonts w:ascii="Times New Roman" w:hAnsi="Times New Roman" w:cs="Times New Roman"/>
+          <w:sz w:val="24"/>
+          <w:szCs w:val="24"/>
+        </w:rPr>
+        <w:t xml:space="preserve"> work correctly. This sensor outputs an analogue signal, and as such was connected to the GPIO 35 pin. Internally, this pin maps to the Analog-to-Digital converter ADC1, which is still available despite using Wi-Fi.</w:t>
       </w:r>
     </w:p>
     <w:p>
@@ -5742,7 +5868,25 @@
           <w:sz w:val="24"/>
           <w:szCs w:val="24"/>
         </w:rPr>
-        <w:t>as an Arduino project, but the security-sensitive aspect of the solution proved to be impossible to implement without the tight knit integration with the hardware of the ESP-IDF. This is due to the fact that the Arduino abstraction is shipped as a binary distribution, precompiled with the settings the Espressif deemed most relevant while not taking up unnecessary space in the non-volatile memory, while the ESP-IDF allows to build from source</w:t>
+        <w:t xml:space="preserve">as an Arduino project, but the security-sensitive aspect of the solution proved to be impossible to implement without the tight knit integration with the hardware of the ESP-IDF. This is </w:t>
+      </w:r>
+      <w:proofErr w:type="gramStart"/>
+      <w:r>
+        <w:rPr>
+          <w:rFonts w:ascii="Times New Roman" w:hAnsi="Times New Roman" w:cs="Times New Roman"/>
+          <w:sz w:val="24"/>
+          <w:szCs w:val="24"/>
+        </w:rPr>
+        <w:t>due to the fact that</w:t>
+      </w:r>
+      <w:proofErr w:type="gramEnd"/>
+      <w:r>
+        <w:rPr>
+          <w:rFonts w:ascii="Times New Roman" w:hAnsi="Times New Roman" w:cs="Times New Roman"/>
+          <w:sz w:val="24"/>
+          <w:szCs w:val="24"/>
+        </w:rPr>
+        <w:t xml:space="preserve"> the Arduino abstraction is shipped as a binary distribution, precompiled with the settings the Espressif deemed most relevant while not taking up unnecessary space in the non-volatile memory, while the ESP-IDF allows to build from source</w:t>
       </w:r>
       <w:r>
         <w:rPr>
@@ -5841,7 +5985,25 @@
           <w:sz w:val="24"/>
           <w:szCs w:val="24"/>
         </w:rPr>
-        <w:t>. This switch allowed free access to all hardware features, such as the transparent runtime encryption of flash memory needed in order to fill in the security puzzle, being able to ensure the confidentiality of the files stored in flash non-volatile memory.</w:t>
+        <w:t xml:space="preserve">. This switch allowed free access to all hardware features, such as the transparent runtime encryption of flash memory needed </w:t>
+      </w:r>
+      <w:proofErr w:type="gramStart"/>
+      <w:r>
+        <w:rPr>
+          <w:rFonts w:ascii="Times New Roman" w:hAnsi="Times New Roman" w:cs="Times New Roman"/>
+          <w:sz w:val="24"/>
+          <w:szCs w:val="24"/>
+        </w:rPr>
+        <w:t>in order to</w:t>
+      </w:r>
+      <w:proofErr w:type="gramEnd"/>
+      <w:r>
+        <w:rPr>
+          <w:rFonts w:ascii="Times New Roman" w:hAnsi="Times New Roman" w:cs="Times New Roman"/>
+          <w:sz w:val="24"/>
+          <w:szCs w:val="24"/>
+        </w:rPr>
+        <w:t xml:space="preserve"> fill in the security puzzle, being able to ensure the confidentiality of the files stored in flash non-volatile memory.</w:t>
       </w:r>
       <w:r>
         <w:rPr>
@@ -6087,7 +6249,25 @@
           <w:sz w:val="24"/>
           <w:szCs w:val="24"/>
         </w:rPr>
-        <w:t>There is no application level security at this point, relying solely on the ISO/OSI Layer 2</w:t>
+        <w:t xml:space="preserve">There is no </w:t>
+      </w:r>
+      <w:proofErr w:type="gramStart"/>
+      <w:r>
+        <w:rPr>
+          <w:rFonts w:ascii="Times New Roman" w:hAnsi="Times New Roman" w:cs="Times New Roman"/>
+          <w:sz w:val="24"/>
+          <w:szCs w:val="24"/>
+        </w:rPr>
+        <w:t>application level</w:t>
+      </w:r>
+      <w:proofErr w:type="gramEnd"/>
+      <w:r>
+        <w:rPr>
+          <w:rFonts w:ascii="Times New Roman" w:hAnsi="Times New Roman" w:cs="Times New Roman"/>
+          <w:sz w:val="24"/>
+          <w:szCs w:val="24"/>
+        </w:rPr>
+        <w:t xml:space="preserve"> security at this point, relying solely on the ISO/OSI Layer 2</w:t>
       </w:r>
       <w:r>
         <w:rPr>
@@ -6120,7 +6300,25 @@
           <w:sz w:val="24"/>
           <w:szCs w:val="24"/>
         </w:rPr>
-        <w:t xml:space="preserve"> The Arduino library AsyncWebServer was used to create the HTTP server, with several modifications in order to be able to be built under ESP-IDF environment. The library is fully asynchronous, even supporting advanced features such as serving pages from the flash and </w:t>
+        <w:t xml:space="preserve"> The Arduino library AsyncWebServer was used to create the HTTP server, with several modifications </w:t>
+      </w:r>
+      <w:proofErr w:type="gramStart"/>
+      <w:r>
+        <w:rPr>
+          <w:rFonts w:ascii="Times New Roman" w:hAnsi="Times New Roman" w:cs="Times New Roman"/>
+          <w:sz w:val="24"/>
+          <w:szCs w:val="24"/>
+        </w:rPr>
+        <w:t>in order to</w:t>
+      </w:r>
+      <w:proofErr w:type="gramEnd"/>
+      <w:r>
+        <w:rPr>
+          <w:rFonts w:ascii="Times New Roman" w:hAnsi="Times New Roman" w:cs="Times New Roman"/>
+          <w:sz w:val="24"/>
+          <w:szCs w:val="24"/>
+        </w:rPr>
+        <w:t xml:space="preserve"> be able to be built under ESP-IDF environment. The library is fully asynchronous, even supporting advanced features such as serving pages from the flash and </w:t>
       </w:r>
       <w:r>
         <w:rPr>
@@ -6372,23 +6570,77 @@
           <w:sz w:val="24"/>
           <w:szCs w:val="24"/>
         </w:rPr>
-        <w:t xml:space="preserve">. Bouncy Castle was also added as a provider in order to supply the needed elliptic curve cryptography operations. On the node side, </w:t>
-      </w:r>
-      <w:r>
-        <w:rPr>
-          <w:rFonts w:ascii="Times New Roman" w:hAnsi="Times New Roman" w:cs="Times New Roman"/>
-          <w:sz w:val="24"/>
-          <w:szCs w:val="24"/>
-        </w:rPr>
-        <w:t>the HTTP Client provided as part of ESP32’s Arduino framework was used for issuing requests, while the cryptographic operations were supplied from a custom built library that uses mbedTLS. Making the JCA and mbedTLS work together deemed quite challenging, seeing as both have their own proprietary representation of keys and parameters.</w:t>
-      </w:r>
-      <w:r>
-        <w:rPr>
-          <w:rFonts w:ascii="Times New Roman" w:hAnsi="Times New Roman" w:cs="Times New Roman"/>
-          <w:sz w:val="24"/>
-          <w:szCs w:val="24"/>
-        </w:rPr>
-        <w:t xml:space="preserve"> The response to this was unwrapping all the JCA abstraction and accessing the raw fields of the Bouncy Castle implementation in order to provide them in a manner that mbedTLS would accept. Being a library designed to be used in low-powered embedded environments</w:t>
+        <w:t xml:space="preserve">. Bouncy Castle was also added as a provider </w:t>
+      </w:r>
+      <w:proofErr w:type="gramStart"/>
+      <w:r>
+        <w:rPr>
+          <w:rFonts w:ascii="Times New Roman" w:hAnsi="Times New Roman" w:cs="Times New Roman"/>
+          <w:sz w:val="24"/>
+          <w:szCs w:val="24"/>
+        </w:rPr>
+        <w:t>in order to</w:t>
+      </w:r>
+      <w:proofErr w:type="gramEnd"/>
+      <w:r>
+        <w:rPr>
+          <w:rFonts w:ascii="Times New Roman" w:hAnsi="Times New Roman" w:cs="Times New Roman"/>
+          <w:sz w:val="24"/>
+          <w:szCs w:val="24"/>
+        </w:rPr>
+        <w:t xml:space="preserve"> supply the needed elliptic curve cryptography operations. On the node side, </w:t>
+      </w:r>
+      <w:r>
+        <w:rPr>
+          <w:rFonts w:ascii="Times New Roman" w:hAnsi="Times New Roman" w:cs="Times New Roman"/>
+          <w:sz w:val="24"/>
+          <w:szCs w:val="24"/>
+        </w:rPr>
+        <w:t xml:space="preserve">the HTTP Client provided as part of ESP32’s Arduino framework was used for issuing requests, while the cryptographic operations were supplied from a </w:t>
+      </w:r>
+      <w:proofErr w:type="gramStart"/>
+      <w:r>
+        <w:rPr>
+          <w:rFonts w:ascii="Times New Roman" w:hAnsi="Times New Roman" w:cs="Times New Roman"/>
+          <w:sz w:val="24"/>
+          <w:szCs w:val="24"/>
+        </w:rPr>
+        <w:t>custom built</w:t>
+      </w:r>
+      <w:proofErr w:type="gramEnd"/>
+      <w:r>
+        <w:rPr>
+          <w:rFonts w:ascii="Times New Roman" w:hAnsi="Times New Roman" w:cs="Times New Roman"/>
+          <w:sz w:val="24"/>
+          <w:szCs w:val="24"/>
+        </w:rPr>
+        <w:t xml:space="preserve"> library that uses mbedTLS. Making the JCA and mbedTLS work together deemed quite challenging, seeing as both have their own proprietary representation of keys and parameters.</w:t>
+      </w:r>
+      <w:r>
+        <w:rPr>
+          <w:rFonts w:ascii="Times New Roman" w:hAnsi="Times New Roman" w:cs="Times New Roman"/>
+          <w:sz w:val="24"/>
+          <w:szCs w:val="24"/>
+        </w:rPr>
+        <w:t xml:space="preserve"> The response to this was unwrapping all the JCA abstraction and accessing the raw fields of the Bouncy Castle implementation </w:t>
+      </w:r>
+      <w:proofErr w:type="gramStart"/>
+      <w:r>
+        <w:rPr>
+          <w:rFonts w:ascii="Times New Roman" w:hAnsi="Times New Roman" w:cs="Times New Roman"/>
+          <w:sz w:val="24"/>
+          <w:szCs w:val="24"/>
+        </w:rPr>
+        <w:t>in order to</w:t>
+      </w:r>
+      <w:proofErr w:type="gramEnd"/>
+      <w:r>
+        <w:rPr>
+          <w:rFonts w:ascii="Times New Roman" w:hAnsi="Times New Roman" w:cs="Times New Roman"/>
+          <w:sz w:val="24"/>
+          <w:szCs w:val="24"/>
+        </w:rPr>
+        <w:t xml:space="preserve"> provide them in a manner that mbedTLS would accept. Being a library designed to be used in low-powered embedded environments</w:t>
       </w:r>
       <w:r>
         <w:rPr>
@@ -6709,7 +6961,25 @@
           <w:sz w:val="24"/>
           <w:szCs w:val="24"/>
         </w:rPr>
-        <w:t xml:space="preserve"> If the signature is valid, the server generates its own set of Diffie Hellman parameters, packages the public point using the same format as the node, concatenated value of X and Y encoded using Base64, and signs the representation. Along with the aforementioned components, a 16 bytes random sequence is generated in order to ensure that the same session key is generated by the both parties. Since the server already has all the ingredients needed to establish the secret key, it will be generated at this step </w:t>
+        <w:t xml:space="preserve"> If the signature is valid, the server generates its own set of Diffie Hellman parameters, packages the public point using the same format as the node, concatenated value of X and Y encoded using Base64, and signs the representation. Along with the aforementioned components, a 16 bytes random sequence is generated in order to ensure that the same session key is generated by </w:t>
+      </w:r>
+      <w:proofErr w:type="gramStart"/>
+      <w:r>
+        <w:rPr>
+          <w:rFonts w:ascii="Times New Roman" w:hAnsi="Times New Roman" w:cs="Times New Roman"/>
+          <w:sz w:val="24"/>
+          <w:szCs w:val="24"/>
+        </w:rPr>
+        <w:t>the both</w:t>
+      </w:r>
+      <w:proofErr w:type="gramEnd"/>
+      <w:r>
+        <w:rPr>
+          <w:rFonts w:ascii="Times New Roman" w:hAnsi="Times New Roman" w:cs="Times New Roman"/>
+          <w:sz w:val="24"/>
+          <w:szCs w:val="24"/>
+        </w:rPr>
+        <w:t xml:space="preserve"> parties. Since the server already has all the ingredients needed to establish the secret key, it will be generated at this step </w:t>
       </w:r>
       <w:r>
         <w:rPr>
@@ -6905,7 +7175,25 @@
           <w:sz w:val="24"/>
           <w:szCs w:val="24"/>
         </w:rPr>
-        <w:t>from Base64 and verifies the signature of received data. If the signatures doesn’t verify, an error message is logged and the node restarted. Otherwise, it instantiates an elliptic curve point based on the server X and Y points</w:t>
+        <w:t xml:space="preserve">from Base64 and verifies the signature of received data. If the signatures </w:t>
+      </w:r>
+      <w:proofErr w:type="gramStart"/>
+      <w:r>
+        <w:rPr>
+          <w:rFonts w:ascii="Times New Roman" w:hAnsi="Times New Roman" w:cs="Times New Roman"/>
+          <w:sz w:val="24"/>
+          <w:szCs w:val="24"/>
+        </w:rPr>
+        <w:t>doesn’t</w:t>
+      </w:r>
+      <w:proofErr w:type="gramEnd"/>
+      <w:r>
+        <w:rPr>
+          <w:rFonts w:ascii="Times New Roman" w:hAnsi="Times New Roman" w:cs="Times New Roman"/>
+          <w:sz w:val="24"/>
+          <w:szCs w:val="24"/>
+        </w:rPr>
+        <w:t xml:space="preserve"> verify, an error message is logged and the node restarted. Otherwise, it instantiates an elliptic curve point based on the server X and Y points</w:t>
       </w:r>
       <w:r>
         <w:rPr>
@@ -6921,7 +7209,25 @@
           <w:sz w:val="24"/>
           <w:szCs w:val="24"/>
         </w:rPr>
-        <w:t xml:space="preserve">Besides generating a shared key and attesting the origin of the node, this process also allows the IoT node to present its capabilities to the attestation server, along with several identifying information. These capabilities should be tamper resistant. Several solutions were candidates, such as using a salted message digest to ensure data integrity, since otherwise if no salt was used an attacker could just recompute the hash of the desired value, digitally signing the capabilities, or using an encryption algorithm. Even if in the case of encryption, the data would be irrecoverable when tampered with, confidentiality will be ensured while still a mean to determine any tampering attempt. The device identifier consists of the MAC address of the IoT node’s </w:t>
+        <w:t xml:space="preserve">Besides generating a shared key and attesting the origin of the node, this process also allows the IoT node to present its capabilities to the attestation server, along with several identifying information. These capabilities should be </w:t>
+      </w:r>
+      <w:proofErr w:type="gramStart"/>
+      <w:r>
+        <w:rPr>
+          <w:rFonts w:ascii="Times New Roman" w:hAnsi="Times New Roman" w:cs="Times New Roman"/>
+          <w:sz w:val="24"/>
+          <w:szCs w:val="24"/>
+        </w:rPr>
+        <w:t>tamper</w:t>
+      </w:r>
+      <w:proofErr w:type="gramEnd"/>
+      <w:r>
+        <w:rPr>
+          <w:rFonts w:ascii="Times New Roman" w:hAnsi="Times New Roman" w:cs="Times New Roman"/>
+          <w:sz w:val="24"/>
+          <w:szCs w:val="24"/>
+        </w:rPr>
+        <w:t xml:space="preserve"> resistant. Several solutions were candidates, such as using a salted message digest to ensure data integrity, since otherwise if no salt was used an attacker could just recompute the hash of the desired value, digitally signing the capabilities, or using an encryption algorithm. Even if in the case of encryption, the data would be irrecoverable when tampered with, confidentiality will be ensured while still a mean to determine any tampering attempt. The device identifier consists of the MAC address of the IoT node’s </w:t>
       </w:r>
       <w:r>
         <w:rPr>
@@ -6937,7 +7243,61 @@
           <w:sz w:val="24"/>
           <w:szCs w:val="24"/>
         </w:rPr>
-        <w:t xml:space="preserve"> card, an uniquely identifying property of the node since this is burnt into the chip at manufacture time and doesn’t allow permanent change, along with the list of capabilities formatted in an IPSO Smart Object friendly way. As such, the capability is identified by an object ID, which uniquely identifies a singular measurement value, e.g. temperature, and a list of resources presented by the object. The resources are identified by an ID, and represent a certain piece of information the object can provide, e.g. maximum temperature, minimum temperature, current value. This identifier will then be appended to the test bytes sent by the server </w:t>
+        <w:t xml:space="preserve"> card, </w:t>
+      </w:r>
+      <w:proofErr w:type="gramStart"/>
+      <w:r>
+        <w:rPr>
+          <w:rFonts w:ascii="Times New Roman" w:hAnsi="Times New Roman" w:cs="Times New Roman"/>
+          <w:sz w:val="24"/>
+          <w:szCs w:val="24"/>
+        </w:rPr>
+        <w:t>an</w:t>
+      </w:r>
+      <w:proofErr w:type="gramEnd"/>
+      <w:r>
+        <w:rPr>
+          <w:rFonts w:ascii="Times New Roman" w:hAnsi="Times New Roman" w:cs="Times New Roman"/>
+          <w:sz w:val="24"/>
+          <w:szCs w:val="24"/>
+        </w:rPr>
+        <w:t xml:space="preserve"> uniquely identifying property of the node since this is burnt into the chip at manufacture time and doesn’t allow permanent change, along with the list of capabilities formatted in an IPSO Smart Object friendly way. As such, the capability is identified by an object ID, which uniquely identifies a singular measurement value, </w:t>
+      </w:r>
+      <w:proofErr w:type="gramStart"/>
+      <w:r>
+        <w:rPr>
+          <w:rFonts w:ascii="Times New Roman" w:hAnsi="Times New Roman" w:cs="Times New Roman"/>
+          <w:sz w:val="24"/>
+          <w:szCs w:val="24"/>
+        </w:rPr>
+        <w:t>e.g.</w:t>
+      </w:r>
+      <w:proofErr w:type="gramEnd"/>
+      <w:r>
+        <w:rPr>
+          <w:rFonts w:ascii="Times New Roman" w:hAnsi="Times New Roman" w:cs="Times New Roman"/>
+          <w:sz w:val="24"/>
+          <w:szCs w:val="24"/>
+        </w:rPr>
+        <w:t xml:space="preserve"> temperature, and a list of resources presented by the object. The resources are identified by an ID, and represent a certain piece of information the object can provide, </w:t>
+      </w:r>
+      <w:proofErr w:type="gramStart"/>
+      <w:r>
+        <w:rPr>
+          <w:rFonts w:ascii="Times New Roman" w:hAnsi="Times New Roman" w:cs="Times New Roman"/>
+          <w:sz w:val="24"/>
+          <w:szCs w:val="24"/>
+        </w:rPr>
+        <w:t>e.g.</w:t>
+      </w:r>
+      <w:proofErr w:type="gramEnd"/>
+      <w:r>
+        <w:rPr>
+          <w:rFonts w:ascii="Times New Roman" w:hAnsi="Times New Roman" w:cs="Times New Roman"/>
+          <w:sz w:val="24"/>
+          <w:szCs w:val="24"/>
+        </w:rPr>
+        <w:t xml:space="preserve"> maximum temperature, minimum temperature, current value. This identifier will then be appended to the test bytes sent by the server </w:t>
       </w:r>
       <w:r>
         <w:rPr>
@@ -6953,7 +7313,25 @@
           <w:sz w:val="24"/>
           <w:szCs w:val="24"/>
         </w:rPr>
-        <w:t>The instance ID will be returned by the attestation server as a result of several operations.</w:t>
+        <w:t xml:space="preserve">The instance ID will be returned by the attestation server </w:t>
+      </w:r>
+      <w:proofErr w:type="gramStart"/>
+      <w:r>
+        <w:rPr>
+          <w:rFonts w:ascii="Times New Roman" w:hAnsi="Times New Roman" w:cs="Times New Roman"/>
+          <w:sz w:val="24"/>
+          <w:szCs w:val="24"/>
+        </w:rPr>
+        <w:t>as a result of</w:t>
+      </w:r>
+      <w:proofErr w:type="gramEnd"/>
+      <w:r>
+        <w:rPr>
+          <w:rFonts w:ascii="Times New Roman" w:hAnsi="Times New Roman" w:cs="Times New Roman"/>
+          <w:sz w:val="24"/>
+          <w:szCs w:val="24"/>
+        </w:rPr>
+        <w:t xml:space="preserve"> several operations.</w:t>
       </w:r>
     </w:p>
     <w:p>
@@ -7282,13 +7660,23 @@
           <w:szCs w:val="24"/>
         </w:rPr>
       </w:pPr>
-      <w:r>
-        <w:rPr>
-          <w:rFonts w:ascii="Times New Roman" w:hAnsi="Times New Roman" w:cs="Times New Roman"/>
-          <w:sz w:val="24"/>
-          <w:szCs w:val="24"/>
-        </w:rPr>
-        <w:t xml:space="preserve">In an attempt to save computational effort, the generated secret key is then used by the node in order to establish MQTT connection in TLS-PSK mode. As such, the attestation server also handles the insertion and removal of PSK keys in the broker configuration file. </w:t>
+      <w:proofErr w:type="gramStart"/>
+      <w:r>
+        <w:rPr>
+          <w:rFonts w:ascii="Times New Roman" w:hAnsi="Times New Roman" w:cs="Times New Roman"/>
+          <w:sz w:val="24"/>
+          <w:szCs w:val="24"/>
+        </w:rPr>
+        <w:t>In an attempt to</w:t>
+      </w:r>
+      <w:proofErr w:type="gramEnd"/>
+      <w:r>
+        <w:rPr>
+          <w:rFonts w:ascii="Times New Roman" w:hAnsi="Times New Roman" w:cs="Times New Roman"/>
+          <w:sz w:val="24"/>
+          <w:szCs w:val="24"/>
+        </w:rPr>
+        <w:t xml:space="preserve"> save computational effort, the generated secret key is then used by the node in order to establish MQTT connection in TLS-PSK mode. As such, the attestation server also handles the insertion and removal of PSK keys in the broker configuration file. </w:t>
       </w:r>
       <w:r>
         <w:rPr>
@@ -7338,7 +7726,25 @@
           <w:sz w:val="24"/>
           <w:szCs w:val="24"/>
         </w:rPr>
-        <w:t xml:space="preserve">server, the whole content of the file is overwritten by the keys saved in the server using the previously specified format. In order for the changes to take effect, a Java ProcessBuilder had to be used which calls a shell script on the host machine. As such, a limitation can be observed, the tight coupling of the attestation server with the MQTT broker. </w:t>
+        <w:t xml:space="preserve">server, the whole content of the file is overwritten by the keys saved in the server using the previously specified format. </w:t>
+      </w:r>
+      <w:proofErr w:type="gramStart"/>
+      <w:r>
+        <w:rPr>
+          <w:rFonts w:ascii="Times New Roman" w:hAnsi="Times New Roman" w:cs="Times New Roman"/>
+          <w:sz w:val="24"/>
+          <w:szCs w:val="24"/>
+        </w:rPr>
+        <w:t>In order for</w:t>
+      </w:r>
+      <w:proofErr w:type="gramEnd"/>
+      <w:r>
+        <w:rPr>
+          <w:rFonts w:ascii="Times New Roman" w:hAnsi="Times New Roman" w:cs="Times New Roman"/>
+          <w:sz w:val="24"/>
+          <w:szCs w:val="24"/>
+        </w:rPr>
+        <w:t xml:space="preserve"> the changes to take effect, a Java ProcessBuilder had to be used which calls a shell script on the host machine. As such, a limitation can be observed, the tight coupling of the attestation server with the MQTT broker. </w:t>
       </w:r>
     </w:p>
     <w:p>
@@ -7474,24 +7880,78 @@
           <w:sz w:val="24"/>
           <w:szCs w:val="24"/>
         </w:rPr>
-        <w:t xml:space="preserve">Besides restarting the broker, the server also sends the device identifier to the OLTP microservice in order to have the node information persisted. The request is made via HTTPS which offers transport layer security thanks to TLS, and also authenticated using JSON Web Tokens. </w:t>
-      </w:r>
-    </w:p>
-    <w:p>
-      <w:pPr>
-        <w:rPr>
-          <w:rFonts w:ascii="Times New Roman" w:hAnsi="Times New Roman" w:cs="Times New Roman"/>
-          <w:sz w:val="24"/>
-          <w:szCs w:val="24"/>
-        </w:rPr>
-      </w:pPr>
-      <w:r>
-        <w:rPr>
-          <w:rFonts w:ascii="Times New Roman" w:hAnsi="Times New Roman" w:cs="Times New Roman"/>
-          <w:sz w:val="24"/>
-          <w:szCs w:val="24"/>
-        </w:rPr>
-        <w:t xml:space="preserve">The authentication and authorization of users is delegated to Auth0, the latter issuing and verifying the tokens. In order to obtain an authorization code, an HTTPS POST request is sent to the issuer URL which in turn verifies the client’s data and returns a Bearer Token. This token must be </w:t>
+        <w:t xml:space="preserve">Besides restarting the broker, the server also sends the device identifier to the OLTP microservice </w:t>
+      </w:r>
+      <w:proofErr w:type="gramStart"/>
+      <w:r>
+        <w:rPr>
+          <w:rFonts w:ascii="Times New Roman" w:hAnsi="Times New Roman" w:cs="Times New Roman"/>
+          <w:sz w:val="24"/>
+          <w:szCs w:val="24"/>
+        </w:rPr>
+        <w:t>in order to</w:t>
+      </w:r>
+      <w:proofErr w:type="gramEnd"/>
+      <w:r>
+        <w:rPr>
+          <w:rFonts w:ascii="Times New Roman" w:hAnsi="Times New Roman" w:cs="Times New Roman"/>
+          <w:sz w:val="24"/>
+          <w:szCs w:val="24"/>
+        </w:rPr>
+        <w:t xml:space="preserve"> have the node information persisted. The request is made via HTTPS which offers transport layer security thanks to TLS, </w:t>
+      </w:r>
+      <w:proofErr w:type="gramStart"/>
+      <w:r>
+        <w:rPr>
+          <w:rFonts w:ascii="Times New Roman" w:hAnsi="Times New Roman" w:cs="Times New Roman"/>
+          <w:sz w:val="24"/>
+          <w:szCs w:val="24"/>
+        </w:rPr>
+        <w:t>and also</w:t>
+      </w:r>
+      <w:proofErr w:type="gramEnd"/>
+      <w:r>
+        <w:rPr>
+          <w:rFonts w:ascii="Times New Roman" w:hAnsi="Times New Roman" w:cs="Times New Roman"/>
+          <w:sz w:val="24"/>
+          <w:szCs w:val="24"/>
+        </w:rPr>
+        <w:t xml:space="preserve"> authenticated using JSON Web Tokens. </w:t>
+      </w:r>
+    </w:p>
+    <w:p>
+      <w:pPr>
+        <w:rPr>
+          <w:rFonts w:ascii="Times New Roman" w:hAnsi="Times New Roman" w:cs="Times New Roman"/>
+          <w:sz w:val="24"/>
+          <w:szCs w:val="24"/>
+        </w:rPr>
+      </w:pPr>
+      <w:r>
+        <w:rPr>
+          <w:rFonts w:ascii="Times New Roman" w:hAnsi="Times New Roman" w:cs="Times New Roman"/>
+          <w:sz w:val="24"/>
+          <w:szCs w:val="24"/>
+        </w:rPr>
+        <w:t xml:space="preserve">The authentication and authorization of users is delegated to Auth0, the latter issuing and verifying the tokens. </w:t>
+      </w:r>
+      <w:proofErr w:type="gramStart"/>
+      <w:r>
+        <w:rPr>
+          <w:rFonts w:ascii="Times New Roman" w:hAnsi="Times New Roman" w:cs="Times New Roman"/>
+          <w:sz w:val="24"/>
+          <w:szCs w:val="24"/>
+        </w:rPr>
+        <w:t>In order to</w:t>
+      </w:r>
+      <w:proofErr w:type="gramEnd"/>
+      <w:r>
+        <w:rPr>
+          <w:rFonts w:ascii="Times New Roman" w:hAnsi="Times New Roman" w:cs="Times New Roman"/>
+          <w:sz w:val="24"/>
+          <w:szCs w:val="24"/>
+        </w:rPr>
+        <w:t xml:space="preserve"> obtain an authorization code, an HTTPS POST request is sent to the issuer URL which in turn verifies the client’s data and returns a Bearer Token. This token must be </w:t>
       </w:r>
       <w:r>
         <w:rPr>
@@ -7548,15 +8008,51 @@
           <w:sz w:val="24"/>
           <w:szCs w:val="24"/>
         </w:rPr>
-        <w:t xml:space="preserve">In order to save computational effort, the session key is persisted after a successful attestation process alongside the timestamp it was generated and the digital signature of aforementioned properties concatenated. </w:t>
-      </w:r>
-      <w:r>
-        <w:rPr>
-          <w:rFonts w:ascii="Times New Roman" w:hAnsi="Times New Roman" w:cs="Times New Roman"/>
-          <w:sz w:val="24"/>
-          <w:szCs w:val="24"/>
-        </w:rPr>
-        <w:t xml:space="preserve">Forward secrecy is achieved by expiring the key every 24 hours, undergoing the attestation process again after this period in order to generate a new key. </w:t>
+        <w:t xml:space="preserve">In order to save computational effort, the session key is persisted after a successful attestation process alongside the timestamp it was </w:t>
+      </w:r>
+      <w:proofErr w:type="gramStart"/>
+      <w:r>
+        <w:rPr>
+          <w:rFonts w:ascii="Times New Roman" w:hAnsi="Times New Roman" w:cs="Times New Roman"/>
+          <w:sz w:val="24"/>
+          <w:szCs w:val="24"/>
+        </w:rPr>
+        <w:t>generated</w:t>
+      </w:r>
+      <w:proofErr w:type="gramEnd"/>
+      <w:r>
+        <w:rPr>
+          <w:rFonts w:ascii="Times New Roman" w:hAnsi="Times New Roman" w:cs="Times New Roman"/>
+          <w:sz w:val="24"/>
+          <w:szCs w:val="24"/>
+        </w:rPr>
+        <w:t xml:space="preserve"> and the digital signature of aforementioned properties concatenated. </w:t>
+      </w:r>
+      <w:r>
+        <w:rPr>
+          <w:rFonts w:ascii="Times New Roman" w:hAnsi="Times New Roman" w:cs="Times New Roman"/>
+          <w:sz w:val="24"/>
+          <w:szCs w:val="24"/>
+        </w:rPr>
+        <w:t xml:space="preserve">Forward secrecy is achieved by expiring the key every 24 hours, undergoing the attestation process again after this period </w:t>
+      </w:r>
+      <w:proofErr w:type="gramStart"/>
+      <w:r>
+        <w:rPr>
+          <w:rFonts w:ascii="Times New Roman" w:hAnsi="Times New Roman" w:cs="Times New Roman"/>
+          <w:sz w:val="24"/>
+          <w:szCs w:val="24"/>
+        </w:rPr>
+        <w:t>in order to</w:t>
+      </w:r>
+      <w:proofErr w:type="gramEnd"/>
+      <w:r>
+        <w:rPr>
+          <w:rFonts w:ascii="Times New Roman" w:hAnsi="Times New Roman" w:cs="Times New Roman"/>
+          <w:sz w:val="24"/>
+          <w:szCs w:val="24"/>
+        </w:rPr>
+        <w:t xml:space="preserve"> generate a new key. </w:t>
       </w:r>
       <w:r>
         <w:rPr>
@@ -7759,7 +8255,25 @@
           <w:sz w:val="24"/>
           <w:szCs w:val="24"/>
         </w:rPr>
-        <w:t xml:space="preserve">Two listeners were used instead of one in order to provide more flexibility, the certificates endpoint being easier to approach with applications </w:t>
+        <w:t xml:space="preserve">Two listeners were used instead of one </w:t>
+      </w:r>
+      <w:proofErr w:type="gramStart"/>
+      <w:r>
+        <w:rPr>
+          <w:rFonts w:ascii="Times New Roman" w:hAnsi="Times New Roman" w:cs="Times New Roman"/>
+          <w:sz w:val="24"/>
+          <w:szCs w:val="24"/>
+        </w:rPr>
+        <w:t>in order to</w:t>
+      </w:r>
+      <w:proofErr w:type="gramEnd"/>
+      <w:r>
+        <w:rPr>
+          <w:rFonts w:ascii="Times New Roman" w:hAnsi="Times New Roman" w:cs="Times New Roman"/>
+          <w:sz w:val="24"/>
+          <w:szCs w:val="24"/>
+        </w:rPr>
+        <w:t xml:space="preserve"> provide more flexibility, the certificates endpoint being easier to approach with applications </w:t>
       </w:r>
       <w:r>
         <w:rPr>
@@ -7818,6 +8332,7 @@
         </w:rPr>
         <w:t xml:space="preserve"> flag, ranging from 0 to 2; 0 is the </w:t>
       </w:r>
+      <w:proofErr w:type="gramStart"/>
       <w:r>
         <w:rPr>
           <w:rFonts w:ascii="Times New Roman" w:hAnsi="Times New Roman" w:cs="Times New Roman"/>
@@ -7826,32 +8341,9 @@
           <w:sz w:val="24"/>
           <w:szCs w:val="24"/>
         </w:rPr>
-        <w:t>At most once delivery</w:t>
-      </w:r>
-      <w:r>
-        <w:rPr>
-          <w:rFonts w:ascii="Times New Roman" w:hAnsi="Times New Roman" w:cs="Times New Roman"/>
-          <w:sz w:val="24"/>
-          <w:szCs w:val="24"/>
-        </w:rPr>
-        <w:t xml:space="preserve"> mode, where no response is sent by the receiver and no retry is performed by the sender, hence no guarantee is </w:t>
-      </w:r>
-      <w:r>
-        <w:rPr>
-          <w:rFonts w:ascii="Times New Roman" w:hAnsi="Times New Roman" w:cs="Times New Roman"/>
-          <w:sz w:val="24"/>
-          <w:szCs w:val="24"/>
-        </w:rPr>
-        <w:t>offered</w:t>
-      </w:r>
-      <w:r>
-        <w:rPr>
-          <w:rFonts w:ascii="Times New Roman" w:hAnsi="Times New Roman" w:cs="Times New Roman"/>
-          <w:sz w:val="24"/>
-          <w:szCs w:val="24"/>
-        </w:rPr>
-        <w:t xml:space="preserve">. 1 is the </w:t>
-      </w:r>
+        <w:t>At</w:t>
+      </w:r>
+      <w:proofErr w:type="gramEnd"/>
       <w:r>
         <w:rPr>
           <w:rFonts w:ascii="Times New Roman" w:hAnsi="Times New Roman" w:cs="Times New Roman"/>
@@ -7860,15 +8352,31 @@
           <w:sz w:val="24"/>
           <w:szCs w:val="24"/>
         </w:rPr>
-        <w:t xml:space="preserve">At least once delivery </w:t>
-      </w:r>
-      <w:r>
-        <w:rPr>
-          <w:rFonts w:ascii="Times New Roman" w:hAnsi="Times New Roman" w:cs="Times New Roman"/>
-          <w:sz w:val="24"/>
-          <w:szCs w:val="24"/>
-        </w:rPr>
-        <w:t xml:space="preserve">mode, where the packet is acknowledged by the sender with a </w:t>
+        <w:t xml:space="preserve"> most once delivery</w:t>
+      </w:r>
+      <w:r>
+        <w:rPr>
+          <w:rFonts w:ascii="Times New Roman" w:hAnsi="Times New Roman" w:cs="Times New Roman"/>
+          <w:sz w:val="24"/>
+          <w:szCs w:val="24"/>
+        </w:rPr>
+        <w:t xml:space="preserve"> mode, where no response is sent by the receiver and no retry is performed by the sender, hence no guarantee is </w:t>
+      </w:r>
+      <w:r>
+        <w:rPr>
+          <w:rFonts w:ascii="Times New Roman" w:hAnsi="Times New Roman" w:cs="Times New Roman"/>
+          <w:sz w:val="24"/>
+          <w:szCs w:val="24"/>
+        </w:rPr>
+        <w:t>offered</w:t>
+      </w:r>
+      <w:r>
+        <w:rPr>
+          <w:rFonts w:ascii="Times New Roman" w:hAnsi="Times New Roman" w:cs="Times New Roman"/>
+          <w:sz w:val="24"/>
+          <w:szCs w:val="24"/>
+        </w:rPr>
+        <w:t xml:space="preserve">. 1 is the </w:t>
       </w:r>
       <w:r>
         <w:rPr>
@@ -7878,15 +8386,15 @@
           <w:sz w:val="24"/>
           <w:szCs w:val="24"/>
         </w:rPr>
-        <w:t xml:space="preserve">PUBACK </w:t>
-      </w:r>
-      <w:r>
-        <w:rPr>
-          <w:rFonts w:ascii="Times New Roman" w:hAnsi="Times New Roman" w:cs="Times New Roman"/>
-          <w:sz w:val="24"/>
-          <w:szCs w:val="24"/>
-        </w:rPr>
-        <w:t xml:space="preserve">packet. Mode 2 offers the highest guarantee, </w:t>
+        <w:t xml:space="preserve">At least once delivery </w:t>
+      </w:r>
+      <w:r>
+        <w:rPr>
+          <w:rFonts w:ascii="Times New Roman" w:hAnsi="Times New Roman" w:cs="Times New Roman"/>
+          <w:sz w:val="24"/>
+          <w:szCs w:val="24"/>
+        </w:rPr>
+        <w:t xml:space="preserve">mode, where the packet is acknowledged by the sender with a </w:t>
       </w:r>
       <w:r>
         <w:rPr>
@@ -7896,33 +8404,17 @@
           <w:sz w:val="24"/>
           <w:szCs w:val="24"/>
         </w:rPr>
-        <w:t>Exactly once delivery</w:t>
-      </w:r>
-      <w:r>
-        <w:rPr>
-          <w:rFonts w:ascii="Times New Roman" w:hAnsi="Times New Roman" w:cs="Times New Roman"/>
-          <w:sz w:val="24"/>
-          <w:szCs w:val="24"/>
-        </w:rPr>
-        <w:t xml:space="preserve">, for use when neither loss nor duplication of messages are acceptable. </w:t>
-      </w:r>
-    </w:p>
-    <w:p>
-      <w:pPr>
-        <w:rPr>
-          <w:rFonts w:ascii="Times New Roman" w:hAnsi="Times New Roman" w:cs="Times New Roman"/>
-          <w:sz w:val="24"/>
-          <w:szCs w:val="24"/>
-        </w:rPr>
-      </w:pPr>
-      <w:r>
-        <w:rPr>
-          <w:rFonts w:ascii="Times New Roman" w:hAnsi="Times New Roman" w:cs="Times New Roman"/>
-          <w:sz w:val="24"/>
-          <w:szCs w:val="24"/>
-        </w:rPr>
-        <w:t xml:space="preserve">While the broker comes pre-configured with sensible default settings, a custom configuration was created and placed inside the </w:t>
-      </w:r>
+        <w:t xml:space="preserve">PUBACK </w:t>
+      </w:r>
+      <w:r>
+        <w:rPr>
+          <w:rFonts w:ascii="Times New Roman" w:hAnsi="Times New Roman" w:cs="Times New Roman"/>
+          <w:sz w:val="24"/>
+          <w:szCs w:val="24"/>
+        </w:rPr>
+        <w:t xml:space="preserve">packet. Mode 2 offers the highest guarantee, </w:t>
+      </w:r>
+      <w:proofErr w:type="gramStart"/>
       <w:r>
         <w:rPr>
           <w:rFonts w:ascii="Times New Roman" w:hAnsi="Times New Roman" w:cs="Times New Roman"/>
@@ -7931,7 +8423,75 @@
           <w:sz w:val="24"/>
           <w:szCs w:val="24"/>
         </w:rPr>
-        <w:t xml:space="preserve">/etc/mosquito/conf.d </w:t>
+        <w:t>Exactly</w:t>
+      </w:r>
+      <w:proofErr w:type="gramEnd"/>
+      <w:r>
+        <w:rPr>
+          <w:rFonts w:ascii="Times New Roman" w:hAnsi="Times New Roman" w:cs="Times New Roman"/>
+          <w:i/>
+          <w:iCs/>
+          <w:sz w:val="24"/>
+          <w:szCs w:val="24"/>
+        </w:rPr>
+        <w:t xml:space="preserve"> once delivery</w:t>
+      </w:r>
+      <w:r>
+        <w:rPr>
+          <w:rFonts w:ascii="Times New Roman" w:hAnsi="Times New Roman" w:cs="Times New Roman"/>
+          <w:sz w:val="24"/>
+          <w:szCs w:val="24"/>
+        </w:rPr>
+        <w:t xml:space="preserve">, for use when neither loss nor duplication of messages are acceptable. </w:t>
+      </w:r>
+    </w:p>
+    <w:p>
+      <w:pPr>
+        <w:rPr>
+          <w:rFonts w:ascii="Times New Roman" w:hAnsi="Times New Roman" w:cs="Times New Roman"/>
+          <w:sz w:val="24"/>
+          <w:szCs w:val="24"/>
+        </w:rPr>
+      </w:pPr>
+      <w:r>
+        <w:rPr>
+          <w:rFonts w:ascii="Times New Roman" w:hAnsi="Times New Roman" w:cs="Times New Roman"/>
+          <w:sz w:val="24"/>
+          <w:szCs w:val="24"/>
+        </w:rPr>
+        <w:t xml:space="preserve">While the broker comes pre-configured with sensible default settings, a custom configuration was created and placed inside the </w:t>
+      </w:r>
+      <w:r>
+        <w:rPr>
+          <w:rFonts w:ascii="Times New Roman" w:hAnsi="Times New Roman" w:cs="Times New Roman"/>
+          <w:i/>
+          <w:iCs/>
+          <w:sz w:val="24"/>
+          <w:szCs w:val="24"/>
+        </w:rPr>
+        <w:t>/etc/mosquito/</w:t>
+      </w:r>
+      <w:proofErr w:type="gramStart"/>
+      <w:r>
+        <w:rPr>
+          <w:rFonts w:ascii="Times New Roman" w:hAnsi="Times New Roman" w:cs="Times New Roman"/>
+          <w:i/>
+          <w:iCs/>
+          <w:sz w:val="24"/>
+          <w:szCs w:val="24"/>
+        </w:rPr>
+        <w:t>conf.d</w:t>
+      </w:r>
+      <w:proofErr w:type="gramEnd"/>
+      <w:r>
+        <w:rPr>
+          <w:rFonts w:ascii="Times New Roman" w:hAnsi="Times New Roman" w:cs="Times New Roman"/>
+          <w:i/>
+          <w:iCs/>
+          <w:sz w:val="24"/>
+          <w:szCs w:val="24"/>
+        </w:rPr>
+        <w:t xml:space="preserve"> </w:t>
       </w:r>
       <w:r>
         <w:rPr>
@@ -8208,7 +8768,25 @@
           <w:sz w:val="24"/>
           <w:szCs w:val="24"/>
         </w:rPr>
-        <w:t xml:space="preserve">Besides the aforementioned options, some other settings are mandatory depending on the security scheme used. For PSK secured listener, a </w:t>
+        <w:t xml:space="preserve">Besides the </w:t>
+      </w:r>
+      <w:proofErr w:type="gramStart"/>
+      <w:r>
+        <w:rPr>
+          <w:rFonts w:ascii="Times New Roman" w:hAnsi="Times New Roman" w:cs="Times New Roman"/>
+          <w:sz w:val="24"/>
+          <w:szCs w:val="24"/>
+        </w:rPr>
+        <w:t>aforementioned options</w:t>
+      </w:r>
+      <w:proofErr w:type="gramEnd"/>
+      <w:r>
+        <w:rPr>
+          <w:rFonts w:ascii="Times New Roman" w:hAnsi="Times New Roman" w:cs="Times New Roman"/>
+          <w:sz w:val="24"/>
+          <w:szCs w:val="24"/>
+        </w:rPr>
+        <w:t xml:space="preserve">, some other settings are mandatory depending on the security scheme used. For PSK secured listener, a </w:t>
       </w:r>
       <w:r>
         <w:rPr>
@@ -8404,6 +8982,7 @@
           <w:szCs w:val="24"/>
         </w:rPr>
       </w:pPr>
+      <w:proofErr w:type="gramStart"/>
       <w:r>
         <w:rPr>
           <w:rFonts w:ascii="Times New Roman" w:hAnsi="Times New Roman" w:cs="Times New Roman"/>
@@ -8411,7 +8990,16 @@
           <w:szCs w:val="24"/>
         </w:rPr>
         <w:lastRenderedPageBreak/>
-        <w:t xml:space="preserve">First of all, the CA key-pair had to be generated. Since this is the root CA, it is </w:t>
+        <w:t>First of all</w:t>
+      </w:r>
+      <w:proofErr w:type="gramEnd"/>
+      <w:r>
+        <w:rPr>
+          <w:rFonts w:ascii="Times New Roman" w:hAnsi="Times New Roman" w:cs="Times New Roman"/>
+          <w:sz w:val="24"/>
+          <w:szCs w:val="24"/>
+        </w:rPr>
+        <w:t xml:space="preserve">, the CA key-pair had to be generated. Since this is the root CA, it is </w:t>
       </w:r>
       <w:r>
         <w:rPr>
@@ -8622,7 +9210,25 @@
           <w:sz w:val="24"/>
           <w:szCs w:val="24"/>
         </w:rPr>
-        <w:t xml:space="preserve">option is specified in order to allow the attestation server to restart the broker. </w:t>
+        <w:t xml:space="preserve">option is specified </w:t>
+      </w:r>
+      <w:proofErr w:type="gramStart"/>
+      <w:r>
+        <w:rPr>
+          <w:rFonts w:ascii="Times New Roman" w:hAnsi="Times New Roman" w:cs="Times New Roman"/>
+          <w:sz w:val="24"/>
+          <w:szCs w:val="24"/>
+        </w:rPr>
+        <w:t>in order to</w:t>
+      </w:r>
+      <w:proofErr w:type="gramEnd"/>
+      <w:r>
+        <w:rPr>
+          <w:rFonts w:ascii="Times New Roman" w:hAnsi="Times New Roman" w:cs="Times New Roman"/>
+          <w:sz w:val="24"/>
+          <w:szCs w:val="24"/>
+        </w:rPr>
+        <w:t xml:space="preserve"> allow the attestation server to restart the broker. </w:t>
       </w:r>
       <w:r>
         <w:rPr>
@@ -8654,7 +9260,25 @@
           <w:sz w:val="24"/>
           <w:szCs w:val="24"/>
         </w:rPr>
-        <w:t xml:space="preserve">The restart is not done directly, but by using the aforementioned ProcessBuilder that calls the </w:t>
+        <w:t xml:space="preserve">The restart is not done directly, but by using the </w:t>
+      </w:r>
+      <w:proofErr w:type="gramStart"/>
+      <w:r>
+        <w:rPr>
+          <w:rFonts w:ascii="Times New Roman" w:hAnsi="Times New Roman" w:cs="Times New Roman"/>
+          <w:sz w:val="24"/>
+          <w:szCs w:val="24"/>
+        </w:rPr>
+        <w:t>aforementioned ProcessBuilder</w:t>
+      </w:r>
+      <w:proofErr w:type="gramEnd"/>
+      <w:r>
+        <w:rPr>
+          <w:rFonts w:ascii="Times New Roman" w:hAnsi="Times New Roman" w:cs="Times New Roman"/>
+          <w:sz w:val="24"/>
+          <w:szCs w:val="24"/>
+        </w:rPr>
+        <w:t xml:space="preserve"> that calls the </w:t>
       </w:r>
       <w:r>
         <w:rPr>
@@ -9317,7 +9941,25 @@
           <w:sz w:val="24"/>
           <w:szCs w:val="24"/>
         </w:rPr>
-        <w:t xml:space="preserve"> In order to offer </w:t>
+        <w:t xml:space="preserve"> </w:t>
+      </w:r>
+      <w:proofErr w:type="gramStart"/>
+      <w:r>
+        <w:rPr>
+          <w:rFonts w:ascii="Times New Roman" w:hAnsi="Times New Roman" w:cs="Times New Roman"/>
+          <w:sz w:val="24"/>
+          <w:szCs w:val="24"/>
+        </w:rPr>
+        <w:t>In order to</w:t>
+      </w:r>
+      <w:proofErr w:type="gramEnd"/>
+      <w:r>
+        <w:rPr>
+          <w:rFonts w:ascii="Times New Roman" w:hAnsi="Times New Roman" w:cs="Times New Roman"/>
+          <w:sz w:val="24"/>
+          <w:szCs w:val="24"/>
+        </w:rPr>
+        <w:t xml:space="preserve"> offer </w:t>
       </w:r>
       <w:r>
         <w:rPr>
@@ -9350,7 +9992,25 @@
           <w:sz w:val="24"/>
           <w:szCs w:val="24"/>
         </w:rPr>
-        <w:t xml:space="preserve">These settings can be altered for the management interface hosted by the IoT node. Similarly to the credentials server used when first configuring the node, the static content is served using Arduino library AsyncWebServer which creates a plain HTTP server on port 80 and exposes several endpoints. </w:t>
+        <w:t xml:space="preserve">These settings can be altered for the management interface hosted by the IoT node. </w:t>
+      </w:r>
+      <w:proofErr w:type="gramStart"/>
+      <w:r>
+        <w:rPr>
+          <w:rFonts w:ascii="Times New Roman" w:hAnsi="Times New Roman" w:cs="Times New Roman"/>
+          <w:sz w:val="24"/>
+          <w:szCs w:val="24"/>
+        </w:rPr>
+        <w:t>Similarly</w:t>
+      </w:r>
+      <w:proofErr w:type="gramEnd"/>
+      <w:r>
+        <w:rPr>
+          <w:rFonts w:ascii="Times New Roman" w:hAnsi="Times New Roman" w:cs="Times New Roman"/>
+          <w:sz w:val="24"/>
+          <w:szCs w:val="24"/>
+        </w:rPr>
+        <w:t xml:space="preserve"> to the credentials server used when first configuring the node, the static content is served using Arduino library AsyncWebServer which creates a plain HTTP server on port 80 and exposes several endpoints. </w:t>
       </w:r>
     </w:p>
     <w:p>
@@ -9535,7 +10195,25 @@
           <w:sz w:val="24"/>
           <w:szCs w:val="24"/>
         </w:rPr>
-        <w:t xml:space="preserve"> are created; the first one allows the display of current configuration in the graphical interface, while the latter one allows the updating of it. In order to persist settings between reboots, a settings file is written into the flash memory of the node using the SPIFFS filesystem. Before starting the management serve</w:t>
+        <w:t xml:space="preserve"> are created; the first one allows the display of current configuration in the graphical interface, while the latter one allows the updating of it. </w:t>
+      </w:r>
+      <w:proofErr w:type="gramStart"/>
+      <w:r>
+        <w:rPr>
+          <w:rFonts w:ascii="Times New Roman" w:hAnsi="Times New Roman" w:cs="Times New Roman"/>
+          <w:sz w:val="24"/>
+          <w:szCs w:val="24"/>
+        </w:rPr>
+        <w:t>In order to</w:t>
+      </w:r>
+      <w:proofErr w:type="gramEnd"/>
+      <w:r>
+        <w:rPr>
+          <w:rFonts w:ascii="Times New Roman" w:hAnsi="Times New Roman" w:cs="Times New Roman"/>
+          <w:sz w:val="24"/>
+          <w:szCs w:val="24"/>
+        </w:rPr>
+        <w:t xml:space="preserve"> persist settings between reboots, a settings file is written into the flash memory of the node using the SPIFFS filesystem. Before starting the management serve</w:t>
       </w:r>
       <w:r>
         <w:rPr>
@@ -9545,6 +10223,7 @@
         </w:rPr>
         <w:t xml:space="preserve">r, the settings are loaded from non-volatile memory and mapped to a </w:t>
       </w:r>
+      <w:proofErr w:type="gramStart"/>
       <w:r>
         <w:rPr>
           <w:rFonts w:ascii="Times New Roman" w:hAnsi="Times New Roman" w:cs="Times New Roman"/>
@@ -9553,7 +10232,18 @@
           <w:sz w:val="24"/>
           <w:szCs w:val="24"/>
         </w:rPr>
-        <w:t xml:space="preserve">std::map </w:t>
+        <w:t>std::</w:t>
+      </w:r>
+      <w:proofErr w:type="gramEnd"/>
+      <w:r>
+        <w:rPr>
+          <w:rFonts w:ascii="Times New Roman" w:hAnsi="Times New Roman" w:cs="Times New Roman"/>
+          <w:i/>
+          <w:iCs/>
+          <w:sz w:val="24"/>
+          <w:szCs w:val="24"/>
+        </w:rPr>
+        <w:t xml:space="preserve">map </w:t>
       </w:r>
       <w:r>
         <w:rPr>
@@ -9948,7 +10638,25 @@
           <w:sz w:val="24"/>
           <w:szCs w:val="24"/>
         </w:rPr>
-        <w:t>. The network is trained on data that is considered to be in normal working parameters, which makes any anomalous data unable to be reconstructed.</w:t>
+        <w:t xml:space="preserve">. The network is trained on data that </w:t>
+      </w:r>
+      <w:proofErr w:type="gramStart"/>
+      <w:r>
+        <w:rPr>
+          <w:rFonts w:ascii="Times New Roman" w:hAnsi="Times New Roman" w:cs="Times New Roman"/>
+          <w:sz w:val="24"/>
+          <w:szCs w:val="24"/>
+        </w:rPr>
+        <w:t>is considered to be</w:t>
+      </w:r>
+      <w:proofErr w:type="gramEnd"/>
+      <w:r>
+        <w:rPr>
+          <w:rFonts w:ascii="Times New Roman" w:hAnsi="Times New Roman" w:cs="Times New Roman"/>
+          <w:sz w:val="24"/>
+          <w:szCs w:val="24"/>
+        </w:rPr>
+        <w:t xml:space="preserve"> in normal working parameters, which makes any anomalous data unable to be reconstructed.</w:t>
       </w:r>
       <w:r>
         <w:rPr>
@@ -10005,7 +10713,25 @@
           <w:sz w:val="24"/>
           <w:szCs w:val="24"/>
         </w:rPr>
-        <w:t xml:space="preserve">The neural network was trained on a machine running Windows 11 featuring a 8 core, 16 thread </w:t>
+        <w:t xml:space="preserve">The neural network was trained on a machine running Windows 11 featuring </w:t>
+      </w:r>
+      <w:proofErr w:type="gramStart"/>
+      <w:r>
+        <w:rPr>
+          <w:rFonts w:ascii="Times New Roman" w:hAnsi="Times New Roman" w:cs="Times New Roman"/>
+          <w:sz w:val="24"/>
+          <w:szCs w:val="24"/>
+        </w:rPr>
+        <w:t>a</w:t>
+      </w:r>
+      <w:proofErr w:type="gramEnd"/>
+      <w:r>
+        <w:rPr>
+          <w:rFonts w:ascii="Times New Roman" w:hAnsi="Times New Roman" w:cs="Times New Roman"/>
+          <w:sz w:val="24"/>
+          <w:szCs w:val="24"/>
+        </w:rPr>
+        <w:t xml:space="preserve"> 8 core, 16 thread </w:t>
       </w:r>
       <w:proofErr w:type="spellStart"/>
       <w:r>
@@ -10215,7 +10941,25 @@
           <w:szCs w:val="24"/>
         </w:rPr>
         <w:lastRenderedPageBreak/>
-        <w:t>For the training of the model, a dataset was constructed using 500 records that represent normal values. This data was then read from the CSV file containing it and split into training set and testing set in order to prevent the model from overfitting.</w:t>
+        <w:t xml:space="preserve">For the training of the model, a dataset was constructed using 500 records that represent normal values. This data was then read from the CSV file containing it and split into training set and testing set </w:t>
+      </w:r>
+      <w:proofErr w:type="gramStart"/>
+      <w:r>
+        <w:rPr>
+          <w:rFonts w:ascii="Times New Roman" w:hAnsi="Times New Roman" w:cs="Times New Roman"/>
+          <w:sz w:val="24"/>
+          <w:szCs w:val="24"/>
+        </w:rPr>
+        <w:t>in order to</w:t>
+      </w:r>
+      <w:proofErr w:type="gramEnd"/>
+      <w:r>
+        <w:rPr>
+          <w:rFonts w:ascii="Times New Roman" w:hAnsi="Times New Roman" w:cs="Times New Roman"/>
+          <w:sz w:val="24"/>
+          <w:szCs w:val="24"/>
+        </w:rPr>
+        <w:t xml:space="preserve"> prevent the model from overfitting.</w:t>
       </w:r>
     </w:p>
     <w:p>
@@ -10711,13 +11455,23 @@
           <w:szCs w:val="24"/>
         </w:rPr>
       </w:pPr>
-      <w:r>
-        <w:rPr>
-          <w:rFonts w:ascii="Times New Roman" w:hAnsi="Times New Roman" w:cs="Times New Roman"/>
-          <w:sz w:val="24"/>
-          <w:szCs w:val="24"/>
-        </w:rPr>
-        <w:t xml:space="preserve">In order to be able to load the model into the IoT node, the trained model has to be converted from TensorFlow to TensorFlow Lite while applying the Default optimization strategy, which reduces </w:t>
+      <w:proofErr w:type="gramStart"/>
+      <w:r>
+        <w:rPr>
+          <w:rFonts w:ascii="Times New Roman" w:hAnsi="Times New Roman" w:cs="Times New Roman"/>
+          <w:sz w:val="24"/>
+          <w:szCs w:val="24"/>
+        </w:rPr>
+        <w:t>In order to</w:t>
+      </w:r>
+      <w:proofErr w:type="gramEnd"/>
+      <w:r>
+        <w:rPr>
+          <w:rFonts w:ascii="Times New Roman" w:hAnsi="Times New Roman" w:cs="Times New Roman"/>
+          <w:sz w:val="24"/>
+          <w:szCs w:val="24"/>
+        </w:rPr>
+        <w:t xml:space="preserve"> be able to load the model into the IoT node, the trained model has to be converted from TensorFlow to TensorFlow Lite while applying the Default optimization strategy, which reduces </w:t>
       </w:r>
       <w:r>
         <w:rPr>
@@ -10849,9 +11603,21 @@
           <w:sz w:val="24"/>
           <w:szCs w:val="24"/>
         </w:rPr>
-        <w:t>converted_model.tflite</w:t>
+        <w:t>converted_</w:t>
+      </w:r>
+      <w:proofErr w:type="gramStart"/>
+      <w:r>
+        <w:rPr>
+          <w:rFonts w:ascii="Times New Roman" w:hAnsi="Times New Roman" w:cs="Times New Roman"/>
+          <w:i/>
+          <w:iCs/>
+          <w:sz w:val="24"/>
+          <w:szCs w:val="24"/>
+        </w:rPr>
+        <w:t>model.tflite</w:t>
       </w:r>
       <w:proofErr w:type="spellEnd"/>
+      <w:proofErr w:type="gramEnd"/>
       <w:r>
         <w:rPr>
           <w:rFonts w:ascii="Times New Roman" w:hAnsi="Times New Roman" w:cs="Times New Roman"/>
@@ -11388,7 +12154,25 @@
           <w:sz w:val="24"/>
           <w:szCs w:val="24"/>
         </w:rPr>
-        <w:t xml:space="preserve"> library develop by Intel in order to provide a seamless operation. </w:t>
+        <w:t xml:space="preserve"> library develop by Intel </w:t>
+      </w:r>
+      <w:proofErr w:type="gramStart"/>
+      <w:r>
+        <w:rPr>
+          <w:rFonts w:ascii="Times New Roman" w:hAnsi="Times New Roman" w:cs="Times New Roman"/>
+          <w:sz w:val="24"/>
+          <w:szCs w:val="24"/>
+        </w:rPr>
+        <w:t>in order to</w:t>
+      </w:r>
+      <w:proofErr w:type="gramEnd"/>
+      <w:r>
+        <w:rPr>
+          <w:rFonts w:ascii="Times New Roman" w:hAnsi="Times New Roman" w:cs="Times New Roman"/>
+          <w:sz w:val="24"/>
+          <w:szCs w:val="24"/>
+        </w:rPr>
+        <w:t xml:space="preserve"> provide a seamless operation. </w:t>
       </w:r>
       <w:r>
         <w:rPr>
@@ -11598,7 +12382,25 @@
           <w:sz w:val="24"/>
           <w:szCs w:val="24"/>
         </w:rPr>
-        <w:t xml:space="preserve"> in order to add a new value to the array.</w:t>
+        <w:t xml:space="preserve"> </w:t>
+      </w:r>
+      <w:proofErr w:type="gramStart"/>
+      <w:r>
+        <w:rPr>
+          <w:rFonts w:ascii="Times New Roman" w:hAnsi="Times New Roman" w:cs="Times New Roman"/>
+          <w:sz w:val="24"/>
+          <w:szCs w:val="24"/>
+        </w:rPr>
+        <w:t>in order to</w:t>
+      </w:r>
+      <w:proofErr w:type="gramEnd"/>
+      <w:r>
+        <w:rPr>
+          <w:rFonts w:ascii="Times New Roman" w:hAnsi="Times New Roman" w:cs="Times New Roman"/>
+          <w:sz w:val="24"/>
+          <w:szCs w:val="24"/>
+        </w:rPr>
+        <w:t xml:space="preserve"> add a new value to the array.</w:t>
       </w:r>
       <w:r>
         <w:rPr>
@@ -11668,6 +12470,7 @@
         </w:rPr>
         <w:t xml:space="preserve">variable by reference is called, having a return value of </w:t>
       </w:r>
+      <w:proofErr w:type="gramStart"/>
       <w:r>
         <w:rPr>
           <w:rFonts w:ascii="Times New Roman" w:hAnsi="Times New Roman" w:cs="Times New Roman"/>
@@ -11679,6 +12482,7 @@
         <w:t>std::</w:t>
       </w:r>
       <w:proofErr w:type="spellStart"/>
+      <w:proofErr w:type="gramEnd"/>
       <w:r>
         <w:rPr>
           <w:rFonts w:ascii="Times New Roman" w:hAnsi="Times New Roman" w:cs="Times New Roman"/>
@@ -12002,7 +12806,25 @@
           <w:sz w:val="24"/>
           <w:szCs w:val="24"/>
         </w:rPr>
-        <w:t xml:space="preserve"> which exposes an easy to use API for encoding and decoding data, and it is used to greatly reduce the payload size. After successfully encoding the IPSO smart object, the encoded bytes are published using MQTT on the topic formatted as such </w:t>
+        <w:t xml:space="preserve"> which exposes an </w:t>
+      </w:r>
+      <w:proofErr w:type="gramStart"/>
+      <w:r>
+        <w:rPr>
+          <w:rFonts w:ascii="Times New Roman" w:hAnsi="Times New Roman" w:cs="Times New Roman"/>
+          <w:sz w:val="24"/>
+          <w:szCs w:val="24"/>
+        </w:rPr>
+        <w:t>easy to use</w:t>
+      </w:r>
+      <w:proofErr w:type="gramEnd"/>
+      <w:r>
+        <w:rPr>
+          <w:rFonts w:ascii="Times New Roman" w:hAnsi="Times New Roman" w:cs="Times New Roman"/>
+          <w:sz w:val="24"/>
+          <w:szCs w:val="24"/>
+        </w:rPr>
+        <w:t xml:space="preserve"> API for encoding and decoding data, and it is used to greatly reduce the payload size. After successfully encoding the IPSO smart object, the encoded bytes are published using MQTT on the topic formatted as such </w:t>
       </w:r>
       <w:r>
         <w:rPr>
@@ -12552,15 +13374,51 @@
           <w:sz w:val="24"/>
           <w:szCs w:val="24"/>
         </w:rPr>
-        <w:t xml:space="preserve">The constructor is called at the moment </w:t>
-      </w:r>
-      <w:r>
-        <w:rPr>
-          <w:rFonts w:ascii="Times New Roman" w:hAnsi="Times New Roman" w:cs="Times New Roman"/>
-          <w:sz w:val="24"/>
-          <w:szCs w:val="24"/>
-        </w:rPr>
-        <w:t xml:space="preserve">the contract is created, binding the creator of the owner member to the message sender. Besides that, in order to implement authorization, a map of strings identified by addresses is created. According to Solidity’s documentation </w:t>
+        <w:t xml:space="preserve">The constructor is called </w:t>
+      </w:r>
+      <w:proofErr w:type="gramStart"/>
+      <w:r>
+        <w:rPr>
+          <w:rFonts w:ascii="Times New Roman" w:hAnsi="Times New Roman" w:cs="Times New Roman"/>
+          <w:sz w:val="24"/>
+          <w:szCs w:val="24"/>
+        </w:rPr>
+        <w:t>at the moment</w:t>
+      </w:r>
+      <w:proofErr w:type="gramEnd"/>
+      <w:r>
+        <w:rPr>
+          <w:rFonts w:ascii="Times New Roman" w:hAnsi="Times New Roman" w:cs="Times New Roman"/>
+          <w:sz w:val="24"/>
+          <w:szCs w:val="24"/>
+        </w:rPr>
+        <w:t xml:space="preserve"> </w:t>
+      </w:r>
+      <w:r>
+        <w:rPr>
+          <w:rFonts w:ascii="Times New Roman" w:hAnsi="Times New Roman" w:cs="Times New Roman"/>
+          <w:sz w:val="24"/>
+          <w:szCs w:val="24"/>
+        </w:rPr>
+        <w:t xml:space="preserve">the contract is created, binding the creator of the owner member to the message sender. Besides that, </w:t>
+      </w:r>
+      <w:proofErr w:type="gramStart"/>
+      <w:r>
+        <w:rPr>
+          <w:rFonts w:ascii="Times New Roman" w:hAnsi="Times New Roman" w:cs="Times New Roman"/>
+          <w:sz w:val="24"/>
+          <w:szCs w:val="24"/>
+        </w:rPr>
+        <w:t>in order to</w:t>
+      </w:r>
+      <w:proofErr w:type="gramEnd"/>
+      <w:r>
+        <w:rPr>
+          <w:rFonts w:ascii="Times New Roman" w:hAnsi="Times New Roman" w:cs="Times New Roman"/>
+          <w:sz w:val="24"/>
+          <w:szCs w:val="24"/>
+        </w:rPr>
+        <w:t xml:space="preserve"> implement authorization, a map of strings identified by addresses is created. According to Solidity’s documentation </w:t>
       </w:r>
       <w:sdt>
         <w:sdtPr>
@@ -12641,15 +13499,51 @@
           <w:sz w:val="24"/>
           <w:szCs w:val="24"/>
         </w:rPr>
-        <w:t xml:space="preserve">was created in order to avoid duplicate code, which checks if the a certain address is authorized to </w:t>
-      </w:r>
-      <w:r>
-        <w:rPr>
-          <w:rFonts w:ascii="Times New Roman" w:hAnsi="Times New Roman" w:cs="Times New Roman"/>
-          <w:sz w:val="24"/>
-          <w:szCs w:val="24"/>
-        </w:rPr>
-        <w:t xml:space="preserve">perform operations on the contract. Also, only the owner of the contract is allowed to add or remove users to the authorized list. For validation purposes, a similar mechanism was implemented for the sensor types, only allowing a types created by the owner with the ability to delete unused one. Besides these management functions, </w:t>
+        <w:t xml:space="preserve">was created in order to avoid duplicate code, which checks if </w:t>
+      </w:r>
+      <w:proofErr w:type="gramStart"/>
+      <w:r>
+        <w:rPr>
+          <w:rFonts w:ascii="Times New Roman" w:hAnsi="Times New Roman" w:cs="Times New Roman"/>
+          <w:sz w:val="24"/>
+          <w:szCs w:val="24"/>
+        </w:rPr>
+        <w:t>the a</w:t>
+      </w:r>
+      <w:proofErr w:type="gramEnd"/>
+      <w:r>
+        <w:rPr>
+          <w:rFonts w:ascii="Times New Roman" w:hAnsi="Times New Roman" w:cs="Times New Roman"/>
+          <w:sz w:val="24"/>
+          <w:szCs w:val="24"/>
+        </w:rPr>
+        <w:t xml:space="preserve"> certain address is authorized to </w:t>
+      </w:r>
+      <w:r>
+        <w:rPr>
+          <w:rFonts w:ascii="Times New Roman" w:hAnsi="Times New Roman" w:cs="Times New Roman"/>
+          <w:sz w:val="24"/>
+          <w:szCs w:val="24"/>
+        </w:rPr>
+        <w:t xml:space="preserve">perform operations on the contract. Also, only the owner of the contract is allowed to add or remove users to the authorized list. For validation purposes, a similar mechanism was implemented for the sensor types, only allowing a </w:t>
+      </w:r>
+      <w:proofErr w:type="gramStart"/>
+      <w:r>
+        <w:rPr>
+          <w:rFonts w:ascii="Times New Roman" w:hAnsi="Times New Roman" w:cs="Times New Roman"/>
+          <w:sz w:val="24"/>
+          <w:szCs w:val="24"/>
+        </w:rPr>
+        <w:t>types</w:t>
+      </w:r>
+      <w:proofErr w:type="gramEnd"/>
+      <w:r>
+        <w:rPr>
+          <w:rFonts w:ascii="Times New Roman" w:hAnsi="Times New Roman" w:cs="Times New Roman"/>
+          <w:sz w:val="24"/>
+          <w:szCs w:val="24"/>
+        </w:rPr>
+        <w:t xml:space="preserve"> created by the owner with the ability to delete unused one. Besides these management functions, </w:t>
       </w:r>
       <w:r>
         <w:rPr>
@@ -12738,7 +13632,25 @@
           <w:sz w:val="24"/>
           <w:szCs w:val="24"/>
         </w:rPr>
-        <w:t>In this particular case,</w:t>
+        <w:t xml:space="preserve">In this </w:t>
+      </w:r>
+      <w:proofErr w:type="gramStart"/>
+      <w:r>
+        <w:rPr>
+          <w:rFonts w:ascii="Times New Roman" w:hAnsi="Times New Roman" w:cs="Times New Roman"/>
+          <w:sz w:val="24"/>
+          <w:szCs w:val="24"/>
+        </w:rPr>
+        <w:t>particular case</w:t>
+      </w:r>
+      <w:proofErr w:type="gramEnd"/>
+      <w:r>
+        <w:rPr>
+          <w:rFonts w:ascii="Times New Roman" w:hAnsi="Times New Roman" w:cs="Times New Roman"/>
+          <w:sz w:val="24"/>
+          <w:szCs w:val="24"/>
+        </w:rPr>
+        <w:t>,</w:t>
       </w:r>
       <w:r>
         <w:rPr>
@@ -12772,7 +13684,25 @@
           <w:sz w:val="24"/>
           <w:szCs w:val="24"/>
         </w:rPr>
-        <w:t xml:space="preserve">, the node being provisioned with an Ethereum wallet, from which the private key is used in order to sign outgoing transactions. In order to submit such transactions, the Arduino library </w:t>
+        <w:t xml:space="preserve">, the node being provisioned with an Ethereum wallet, from which the private key is used in order to sign outgoing transactions. </w:t>
+      </w:r>
+      <w:proofErr w:type="gramStart"/>
+      <w:r>
+        <w:rPr>
+          <w:rFonts w:ascii="Times New Roman" w:hAnsi="Times New Roman" w:cs="Times New Roman"/>
+          <w:sz w:val="24"/>
+          <w:szCs w:val="24"/>
+        </w:rPr>
+        <w:t>In order to</w:t>
+      </w:r>
+      <w:proofErr w:type="gramEnd"/>
+      <w:r>
+        <w:rPr>
+          <w:rFonts w:ascii="Times New Roman" w:hAnsi="Times New Roman" w:cs="Times New Roman"/>
+          <w:sz w:val="24"/>
+          <w:szCs w:val="24"/>
+        </w:rPr>
+        <w:t xml:space="preserve"> submit such transactions, the Arduino library </w:t>
       </w:r>
       <w:r>
         <w:rPr>
@@ -12833,7 +13763,25 @@
           <w:sz w:val="24"/>
           <w:szCs w:val="24"/>
         </w:rPr>
-        <w:t xml:space="preserve">Besides the aforementioned private key, a maximum gas price value and gas limit is </w:t>
+        <w:t xml:space="preserve">Besides the </w:t>
+      </w:r>
+      <w:proofErr w:type="gramStart"/>
+      <w:r>
+        <w:rPr>
+          <w:rFonts w:ascii="Times New Roman" w:hAnsi="Times New Roman" w:cs="Times New Roman"/>
+          <w:sz w:val="24"/>
+          <w:szCs w:val="24"/>
+        </w:rPr>
+        <w:t>aforementioned private</w:t>
+      </w:r>
+      <w:proofErr w:type="gramEnd"/>
+      <w:r>
+        <w:rPr>
+          <w:rFonts w:ascii="Times New Roman" w:hAnsi="Times New Roman" w:cs="Times New Roman"/>
+          <w:sz w:val="24"/>
+          <w:szCs w:val="24"/>
+        </w:rPr>
+        <w:t xml:space="preserve"> key, a maximum gas price value and gas limit is </w:t>
       </w:r>
       <w:r>
         <w:rPr>
@@ -13074,9 +14022,9 @@
           <w:noProof/>
         </w:rPr>
         <w:drawing>
-          <wp:inline distT="0" distB="0" distL="0" distR="0" wp14:anchorId="71F80B19" wp14:editId="38F22653">
-            <wp:extent cx="4712847" cy="2339293"/>
-            <wp:effectExtent l="0" t="0" r="0" b="4445"/>
+          <wp:inline distT="0" distB="0" distL="0" distR="0" wp14:anchorId="71F80B19" wp14:editId="64089A73">
+            <wp:extent cx="5511839" cy="2735885"/>
+            <wp:effectExtent l="0" t="0" r="0" b="7620"/>
             <wp:docPr id="31" name="Picture 31" descr="A screenshot of a computer&#10;&#10;Description automatically generated with medium confidence"/>
             <wp:cNvGraphicFramePr>
               <a:graphicFrameLocks xmlns:a="http://schemas.openxmlformats.org/drawingml/2006/main" noChangeAspect="1"/>
@@ -13097,7 +14045,7 @@
                   <pic:spPr>
                     <a:xfrm>
                       <a:off x="0" y="0"/>
-                      <a:ext cx="4745478" cy="2355490"/>
+                      <a:ext cx="5581689" cy="2770556"/>
                     </a:xfrm>
                     <a:prstGeom prst="rect">
                       <a:avLst/>
@@ -13201,22 +14149,93 @@
           <w:sz w:val="24"/>
           <w:szCs w:val="24"/>
         </w:rPr>
-        <w:t xml:space="preserve">Besides the IoT node and the aforementioned Attestation Server, several other Spring Boot microservices were developed in a cloud-native manner. </w:t>
-      </w:r>
-    </w:p>
-    <w:p>
-      <w:pPr>
-        <w:rPr>
-          <w:rFonts w:ascii="Times New Roman" w:hAnsi="Times New Roman" w:cs="Times New Roman"/>
-        </w:rPr>
-      </w:pPr>
-    </w:p>
-    <w:p>
-      <w:pPr>
-        <w:rPr>
-          <w:rFonts w:ascii="Times New Roman" w:hAnsi="Times New Roman" w:cs="Times New Roman"/>
-        </w:rPr>
-      </w:pPr>
+        <w:t xml:space="preserve">Besides the IoT node and the </w:t>
+      </w:r>
+      <w:proofErr w:type="gramStart"/>
+      <w:r>
+        <w:rPr>
+          <w:rFonts w:ascii="Times New Roman" w:hAnsi="Times New Roman" w:cs="Times New Roman"/>
+          <w:sz w:val="24"/>
+          <w:szCs w:val="24"/>
+        </w:rPr>
+        <w:t>aforementioned Attestation</w:t>
+      </w:r>
+      <w:proofErr w:type="gramEnd"/>
+      <w:r>
+        <w:rPr>
+          <w:rFonts w:ascii="Times New Roman" w:hAnsi="Times New Roman" w:cs="Times New Roman"/>
+          <w:sz w:val="24"/>
+          <w:szCs w:val="24"/>
+        </w:rPr>
+        <w:t xml:space="preserve"> Server, several other Spring Boot microservices were developed in a cloud-native manner. </w:t>
+      </w:r>
+      <w:r>
+        <w:rPr>
+          <w:rFonts w:ascii="Times New Roman" w:hAnsi="Times New Roman" w:cs="Times New Roman"/>
+          <w:sz w:val="24"/>
+          <w:szCs w:val="24"/>
+        </w:rPr>
+        <w:t>As such, loose coupling is employed throughout the solution, employing technologies such as Service Discovery, or the usage of config servers. All the microservices</w:t>
+      </w:r>
+      <w:r>
+        <w:rPr>
+          <w:rFonts w:ascii="Times New Roman" w:hAnsi="Times New Roman" w:cs="Times New Roman"/>
+          <w:sz w:val="24"/>
+          <w:szCs w:val="24"/>
+        </w:rPr>
+        <w:t xml:space="preserve"> except the Attestation Server</w:t>
+      </w:r>
+      <w:r>
+        <w:rPr>
+          <w:rFonts w:ascii="Times New Roman" w:hAnsi="Times New Roman" w:cs="Times New Roman"/>
+          <w:sz w:val="24"/>
+          <w:szCs w:val="24"/>
+        </w:rPr>
+        <w:t xml:space="preserve"> are meant to be run in containers, each of them having a corresponding </w:t>
+      </w:r>
+      <w:r>
+        <w:rPr>
+          <w:rFonts w:ascii="Times New Roman" w:hAnsi="Times New Roman" w:cs="Times New Roman"/>
+          <w:i/>
+          <w:iCs/>
+          <w:sz w:val="24"/>
+          <w:szCs w:val="24"/>
+        </w:rPr>
+        <w:t>Dockerfile</w:t>
+      </w:r>
+      <w:r>
+        <w:rPr>
+          <w:rFonts w:ascii="Times New Roman" w:hAnsi="Times New Roman" w:cs="Times New Roman"/>
+          <w:sz w:val="24"/>
+          <w:szCs w:val="24"/>
+        </w:rPr>
+        <w:t xml:space="preserve">, and the lot orchestrated by a Docker Compose. </w:t>
+      </w:r>
+      <w:r>
+        <w:rPr>
+          <w:rFonts w:ascii="Times New Roman" w:hAnsi="Times New Roman" w:cs="Times New Roman"/>
+          <w:sz w:val="24"/>
+          <w:szCs w:val="24"/>
+        </w:rPr>
+        <w:t xml:space="preserve">The Attestation Server is designed to be run on the host system since it has tight coupling with the Mosquitto Broker. The usage of containerization </w:t>
+      </w:r>
+      <w:r>
+        <w:rPr>
+          <w:rFonts w:ascii="Times New Roman" w:hAnsi="Times New Roman" w:cs="Times New Roman"/>
+          <w:sz w:val="24"/>
+          <w:szCs w:val="24"/>
+        </w:rPr>
+        <w:t xml:space="preserve">provides increased reliability </w:t>
+      </w:r>
+      <w:r>
+        <w:rPr>
+          <w:rFonts w:ascii="Times New Roman" w:hAnsi="Times New Roman" w:cs="Times New Roman"/>
+          <w:sz w:val="24"/>
+          <w:szCs w:val="24"/>
+        </w:rPr>
+        <w:lastRenderedPageBreak/>
+        <w:t>through automatic restart and can handle fluctuating load levels by scaling up or down the number of replicas needed of each service.</w:t>
+      </w:r>
     </w:p>
     <w:p>
       <w:pPr>
@@ -13225,10 +14244,294 @@
           <w:rFonts w:ascii="Times New Roman" w:hAnsi="Times New Roman" w:cs="Times New Roman"/>
         </w:rPr>
       </w:pPr>
-    </w:p>
-    <w:p>
-      <w:pPr>
+      <w:r>
+        <w:rPr>
+          <w:rFonts w:ascii="Times New Roman" w:hAnsi="Times New Roman" w:cs="Times New Roman"/>
+          <w:sz w:val="24"/>
+          <w:szCs w:val="24"/>
+        </w:rPr>
+        <w:drawing>
+          <wp:inline distT="0" distB="0" distL="0" distR="0" wp14:anchorId="2963D95B" wp14:editId="245E4E94">
+            <wp:extent cx="3072384" cy="3938195"/>
+            <wp:effectExtent l="0" t="0" r="0" b="5715"/>
+            <wp:docPr id="48" name="Picture 48" descr="Text, letter&#10;&#10;Description automatically generated"/>
+            <wp:cNvGraphicFramePr>
+              <a:graphicFrameLocks xmlns:a="http://schemas.openxmlformats.org/drawingml/2006/main" noChangeAspect="1"/>
+            </wp:cNvGraphicFramePr>
+            <a:graphic xmlns:a="http://schemas.openxmlformats.org/drawingml/2006/main">
+              <a:graphicData uri="http://schemas.openxmlformats.org/drawingml/2006/picture">
+                <pic:pic xmlns:pic="http://schemas.openxmlformats.org/drawingml/2006/picture">
+                  <pic:nvPicPr>
+                    <pic:cNvPr id="48" name="Picture 48" descr="Text, letter&#10;&#10;Description automatically generated"/>
+                    <pic:cNvPicPr/>
+                  </pic:nvPicPr>
+                  <pic:blipFill>
+                    <a:blip r:embed="rId41"/>
+                    <a:stretch>
+                      <a:fillRect/>
+                    </a:stretch>
+                  </pic:blipFill>
+                  <pic:spPr>
+                    <a:xfrm>
+                      <a:off x="0" y="0"/>
+                      <a:ext cx="3080634" cy="3948771"/>
+                    </a:xfrm>
+                    <a:prstGeom prst="rect">
+                      <a:avLst/>
+                    </a:prstGeom>
+                  </pic:spPr>
+                </pic:pic>
+              </a:graphicData>
+            </a:graphic>
+          </wp:inline>
+        </w:drawing>
+      </w:r>
+    </w:p>
+    <w:p>
+      <w:pPr>
+        <w:pStyle w:val="Caption"/>
         <w:jc w:val="center"/>
+        <w:rPr>
+          <w:rFonts w:ascii="Times New Roman" w:hAnsi="Times New Roman" w:cs="Times New Roman"/>
+        </w:rPr>
+      </w:pPr>
+      <w:r>
+        <w:rPr>
+          <w:rFonts w:ascii="Times New Roman" w:hAnsi="Times New Roman" w:cs="Times New Roman"/>
+        </w:rPr>
+        <w:t xml:space="preserve"> </w:t>
+      </w:r>
+      <w:r>
+        <w:rPr>
+          <w:rFonts w:ascii="Times New Roman" w:hAnsi="Times New Roman" w:cs="Times New Roman"/>
+        </w:rPr>
+        <w:t xml:space="preserve">Figure </w:t>
+      </w:r>
+      <w:r>
+        <w:rPr>
+          <w:rFonts w:ascii="Times New Roman" w:hAnsi="Times New Roman" w:cs="Times New Roman"/>
+        </w:rPr>
+        <w:fldChar w:fldCharType="begin"/>
+      </w:r>
+      <w:r>
+        <w:rPr>
+          <w:rFonts w:ascii="Times New Roman" w:hAnsi="Times New Roman" w:cs="Times New Roman"/>
+        </w:rPr>
+        <w:instrText xml:space="preserve"> STYLEREF 1 \s </w:instrText>
+      </w:r>
+      <w:r>
+        <w:rPr>
+          <w:rFonts w:ascii="Times New Roman" w:hAnsi="Times New Roman" w:cs="Times New Roman"/>
+        </w:rPr>
+        <w:fldChar w:fldCharType="separate"/>
+      </w:r>
+      <w:r>
+        <w:rPr>
+          <w:rFonts w:ascii="Times New Roman" w:hAnsi="Times New Roman" w:cs="Times New Roman"/>
+          <w:noProof/>
+        </w:rPr>
+        <w:t>3</w:t>
+      </w:r>
+      <w:r>
+        <w:rPr>
+          <w:rFonts w:ascii="Times New Roman" w:hAnsi="Times New Roman" w:cs="Times New Roman"/>
+        </w:rPr>
+        <w:fldChar w:fldCharType="end"/>
+      </w:r>
+      <w:r>
+        <w:rPr>
+          <w:rFonts w:ascii="Times New Roman" w:hAnsi="Times New Roman" w:cs="Times New Roman"/>
+        </w:rPr>
+        <w:noBreakHyphen/>
+      </w:r>
+      <w:r>
+        <w:rPr>
+          <w:rFonts w:ascii="Times New Roman" w:hAnsi="Times New Roman" w:cs="Times New Roman"/>
+        </w:rPr>
+        <w:t>12</w:t>
+      </w:r>
+      <w:r>
+        <w:rPr>
+          <w:rFonts w:ascii="Times New Roman" w:hAnsi="Times New Roman" w:cs="Times New Roman"/>
+        </w:rPr>
+        <w:t>.</w:t>
+      </w:r>
+      <w:r>
+        <w:rPr>
+          <w:rFonts w:ascii="Times New Roman" w:hAnsi="Times New Roman" w:cs="Times New Roman"/>
+        </w:rPr>
+        <w:t xml:space="preserve"> </w:t>
+      </w:r>
+      <w:r>
+        <w:rPr>
+          <w:rFonts w:ascii="Times New Roman" w:hAnsi="Times New Roman" w:cs="Times New Roman"/>
+        </w:rPr>
+        <w:t>Overview of microservices developed</w:t>
+      </w:r>
+    </w:p>
+    <w:p>
+      <w:pPr>
+        <w:rPr>
+          <w:rFonts w:ascii="Times New Roman" w:hAnsi="Times New Roman" w:cs="Times New Roman"/>
+          <w:sz w:val="24"/>
+          <w:szCs w:val="24"/>
+        </w:rPr>
+      </w:pPr>
+      <w:r>
+        <w:rPr>
+          <w:rFonts w:ascii="Times New Roman" w:hAnsi="Times New Roman" w:cs="Times New Roman"/>
+          <w:sz w:val="24"/>
+          <w:szCs w:val="24"/>
+        </w:rPr>
+        <w:t xml:space="preserve">Both the Config Server and the Registry Application server to support the infrastructure of the solution. The Config Server is developed using Spring Boot and the Cloud Config Server starter, which deals with all the implementation details transparently, </w:t>
+      </w:r>
+      <w:r>
+        <w:rPr>
+          <w:rFonts w:ascii="Times New Roman" w:hAnsi="Times New Roman" w:cs="Times New Roman"/>
+          <w:sz w:val="24"/>
+          <w:szCs w:val="24"/>
+        </w:rPr>
+        <w:t xml:space="preserve">requiring only the URL of the Git repository from which the configuration files should be resolved at run-time. These are resolved </w:t>
+      </w:r>
+      <w:r>
+        <w:rPr>
+          <w:rFonts w:ascii="Times New Roman" w:hAnsi="Times New Roman" w:cs="Times New Roman"/>
+          <w:sz w:val="24"/>
+          <w:szCs w:val="24"/>
+        </w:rPr>
+        <w:t xml:space="preserve">by checking the master branch of the repository for files matching the </w:t>
+      </w:r>
+      <w:r>
+        <w:rPr>
+          <w:rFonts w:ascii="Times New Roman" w:hAnsi="Times New Roman" w:cs="Times New Roman"/>
+          <w:i/>
+          <w:iCs/>
+          <w:sz w:val="24"/>
+          <w:szCs w:val="24"/>
+        </w:rPr>
+        <w:t xml:space="preserve">&lt;APP-NAME&gt;_&lt;profile&gt;.yml </w:t>
+      </w:r>
+      <w:r>
+        <w:rPr>
+          <w:rFonts w:ascii="Times New Roman" w:hAnsi="Times New Roman" w:cs="Times New Roman"/>
+          <w:sz w:val="24"/>
+          <w:szCs w:val="24"/>
+        </w:rPr>
+        <w:t xml:space="preserve">files. </w:t>
+      </w:r>
+      <w:proofErr w:type="gramStart"/>
+      <w:r>
+        <w:rPr>
+          <w:rFonts w:ascii="Times New Roman" w:hAnsi="Times New Roman" w:cs="Times New Roman"/>
+          <w:sz w:val="24"/>
+          <w:szCs w:val="24"/>
+        </w:rPr>
+        <w:t>In order to</w:t>
+      </w:r>
+      <w:proofErr w:type="gramEnd"/>
+      <w:r>
+        <w:rPr>
+          <w:rFonts w:ascii="Times New Roman" w:hAnsi="Times New Roman" w:cs="Times New Roman"/>
+          <w:sz w:val="24"/>
+          <w:szCs w:val="24"/>
+        </w:rPr>
+        <w:t xml:space="preserve"> run this microservice in a container, a JAR is first created using Maven then a Docker image is built based on the Dockerfile used.</w:t>
+      </w:r>
+      <w:r>
+        <w:rPr>
+          <w:rFonts w:ascii="Times New Roman" w:hAnsi="Times New Roman" w:cs="Times New Roman"/>
+          <w:sz w:val="24"/>
+          <w:szCs w:val="24"/>
+        </w:rPr>
+        <w:t xml:space="preserve"> </w:t>
+      </w:r>
+      <w:proofErr w:type="gramStart"/>
+      <w:r>
+        <w:rPr>
+          <w:rFonts w:ascii="Times New Roman" w:hAnsi="Times New Roman" w:cs="Times New Roman"/>
+          <w:sz w:val="24"/>
+          <w:szCs w:val="24"/>
+        </w:rPr>
+        <w:t>In order to</w:t>
+      </w:r>
+      <w:proofErr w:type="gramEnd"/>
+      <w:r>
+        <w:rPr>
+          <w:rFonts w:ascii="Times New Roman" w:hAnsi="Times New Roman" w:cs="Times New Roman"/>
+          <w:sz w:val="24"/>
+          <w:szCs w:val="24"/>
+        </w:rPr>
+        <w:t xml:space="preserve"> ease later orchestration, a shell script is used that pings the database</w:t>
+      </w:r>
+      <w:r>
+        <w:rPr>
+          <w:rFonts w:ascii="Times New Roman" w:hAnsi="Times New Roman" w:cs="Times New Roman"/>
+          <w:sz w:val="24"/>
+          <w:szCs w:val="24"/>
+        </w:rPr>
+        <w:t xml:space="preserve"> container</w:t>
+      </w:r>
+      <w:r>
+        <w:rPr>
+          <w:rFonts w:ascii="Times New Roman" w:hAnsi="Times New Roman" w:cs="Times New Roman"/>
+          <w:sz w:val="24"/>
+          <w:szCs w:val="24"/>
+        </w:rPr>
+        <w:t xml:space="preserve"> and blocks the execution until </w:t>
+      </w:r>
+      <w:r>
+        <w:rPr>
+          <w:rFonts w:ascii="Times New Roman" w:hAnsi="Times New Roman" w:cs="Times New Roman"/>
+          <w:sz w:val="24"/>
+          <w:szCs w:val="24"/>
+        </w:rPr>
+        <w:t>the provisioning of the database is done</w:t>
+      </w:r>
+      <w:r>
+        <w:rPr>
+          <w:rFonts w:ascii="Times New Roman" w:hAnsi="Times New Roman" w:cs="Times New Roman"/>
+          <w:sz w:val="24"/>
+          <w:szCs w:val="24"/>
+        </w:rPr>
+        <w:t>.</w:t>
+      </w:r>
+    </w:p>
+    <w:p>
+      <w:pPr>
+        <w:jc w:val="center"/>
+        <w:rPr>
+          <w:rFonts w:ascii="Times New Roman" w:hAnsi="Times New Roman" w:cs="Times New Roman"/>
+          <w:sz w:val="24"/>
+          <w:szCs w:val="24"/>
+        </w:rPr>
+      </w:pPr>
+    </w:p>
+    <w:p>
+      <w:pPr>
+        <w:jc w:val="left"/>
+        <w:rPr>
+          <w:rFonts w:ascii="Times New Roman" w:hAnsi="Times New Roman" w:cs="Times New Roman"/>
+          <w:sz w:val="24"/>
+          <w:szCs w:val="24"/>
+        </w:rPr>
+      </w:pPr>
+    </w:p>
+    <w:p>
+      <w:pPr>
+        <w:rPr>
+          <w:rFonts w:ascii="Times New Roman" w:hAnsi="Times New Roman" w:cs="Times New Roman"/>
+        </w:rPr>
+      </w:pPr>
+    </w:p>
+    <w:p>
+      <w:pPr>
+        <w:rPr>
+          <w:rFonts w:ascii="Times New Roman" w:hAnsi="Times New Roman" w:cs="Times New Roman"/>
+        </w:rPr>
+      </w:pPr>
+    </w:p>
+    <w:p>
+      <w:pPr>
         <w:rPr>
           <w:rFonts w:ascii="Times New Roman" w:hAnsi="Times New Roman" w:cs="Times New Roman"/>
         </w:rPr>
@@ -14773,7 +16076,7 @@
   <w:style w:type="paragraph" w:default="1" w:styleId="Normal">
     <w:name w:val="Normal"/>
     <w:qFormat/>
-    <w:rsid w:val="00F2108E"/>
+    <w:rsid w:val="007408C5"/>
     <w:pPr>
       <w:spacing w:line="360" w:lineRule="auto"/>
       <w:jc w:val="both"/>

</xml_diff>